<commit_message>
Some changes for news
Updated at the moment
</commit_message>
<xml_diff>
--- a/Scraping_for_all/TYPES OF FAKE NEWS.docx
+++ b/Scraping_for_all/TYPES OF FAKE NEWS.docx
@@ -142,6 +142,7 @@
             <w:rFonts w:ascii="Times New Roman" w:eastAsia="Times New Roman" w:hAnsi="Times New Roman" w:cs="Times New Roman"/>
             <w:sz w:val="32"/>
             <w:szCs w:val="32"/>
+            <w:highlight w:val="yellow"/>
             <w:u w:val="single"/>
           </w:rPr>
           <w:t>http://nationalreport.net/</w:t>
@@ -157,6 +158,7 @@
           <w:rFonts w:ascii="Times New Roman" w:eastAsia="Times New Roman" w:hAnsi="Times New Roman" w:cs="Times New Roman"/>
           <w:sz w:val="32"/>
           <w:szCs w:val="32"/>
+          <w:highlight w:val="yellow"/>
         </w:rPr>
       </w:pPr>
       <w:hyperlink r:id="rId7">
@@ -165,6 +167,7 @@
             <w:rFonts w:ascii="Times New Roman" w:eastAsia="Times New Roman" w:hAnsi="Times New Roman" w:cs="Times New Roman"/>
             <w:sz w:val="32"/>
             <w:szCs w:val="32"/>
+            <w:highlight w:val="yellow"/>
             <w:u w:val="single"/>
           </w:rPr>
           <w:t>http://readconservatives.news/</w:t>
@@ -188,6 +191,7 @@
             <w:rFonts w:ascii="Times New Roman" w:eastAsia="Times New Roman" w:hAnsi="Times New Roman" w:cs="Times New Roman"/>
             <w:sz w:val="32"/>
             <w:szCs w:val="32"/>
+            <w:highlight w:val="yellow"/>
             <w:u w:val="single"/>
           </w:rPr>
           <w:t>http://www.angrypatriotmovement.com/</w:t>
@@ -210,6 +214,7 @@
             <w:rFonts w:ascii="Times New Roman" w:eastAsia="Times New Roman" w:hAnsi="Times New Roman" w:cs="Times New Roman"/>
             <w:sz w:val="32"/>
             <w:szCs w:val="32"/>
+            <w:highlight w:val="yellow"/>
             <w:u w:val="single"/>
           </w:rPr>
           <w:t>http://bb4sp.com/</w:t>
@@ -225,6 +230,7 @@
         <w:ind w:left="709"/>
         <w:rPr>
           <w:rFonts w:ascii="Times New Roman" w:eastAsia="Times New Roman" w:hAnsi="Times New Roman" w:cs="Times New Roman"/>
+          <w:strike/>
           <w:sz w:val="32"/>
           <w:szCs w:val="32"/>
         </w:rPr>
@@ -233,6 +239,7 @@
         <w:r>
           <w:rPr>
             <w:rFonts w:ascii="Times New Roman" w:eastAsia="Times New Roman" w:hAnsi="Times New Roman" w:cs="Times New Roman"/>
+            <w:strike/>
             <w:sz w:val="32"/>
             <w:szCs w:val="32"/>
             <w:u w:val="single"/>
@@ -249,6 +256,7 @@
           <w:rFonts w:ascii="Times New Roman" w:eastAsia="Times New Roman" w:hAnsi="Times New Roman" w:cs="Times New Roman"/>
           <w:sz w:val="32"/>
           <w:szCs w:val="32"/>
+          <w:highlight w:val="yellow"/>
         </w:rPr>
       </w:pPr>
       <w:hyperlink r:id="rId11">
@@ -257,6 +265,7 @@
             <w:rFonts w:ascii="Times New Roman" w:eastAsia="Times New Roman" w:hAnsi="Times New Roman" w:cs="Times New Roman"/>
             <w:sz w:val="32"/>
             <w:szCs w:val="32"/>
+            <w:highlight w:val="yellow"/>
             <w:u w:val="single"/>
           </w:rPr>
           <w:t>http://www.prepperwebsite.com/</w:t>
@@ -279,6 +288,7 @@
             <w:rFonts w:ascii="Times New Roman" w:eastAsia="Times New Roman" w:hAnsi="Times New Roman" w:cs="Times New Roman"/>
             <w:sz w:val="32"/>
             <w:szCs w:val="32"/>
+            <w:highlight w:val="yellow"/>
             <w:u w:val="single"/>
           </w:rPr>
           <w:t>http://16wmpo.com/</w:t>
@@ -291,6 +301,7 @@
         <w:ind w:left="709"/>
         <w:rPr>
           <w:rFonts w:ascii="Times New Roman" w:eastAsia="Times New Roman" w:hAnsi="Times New Roman" w:cs="Times New Roman"/>
+          <w:strike/>
           <w:sz w:val="32"/>
           <w:szCs w:val="32"/>
         </w:rPr>
@@ -299,6 +310,7 @@
         <w:r>
           <w:rPr>
             <w:rFonts w:ascii="Times New Roman" w:eastAsia="Times New Roman" w:hAnsi="Times New Roman" w:cs="Times New Roman"/>
+            <w:strike/>
             <w:sz w:val="32"/>
             <w:szCs w:val="32"/>
             <w:u w:val="single"/>
@@ -313,6 +325,7 @@
         <w:ind w:left="709"/>
         <w:rPr>
           <w:rFonts w:ascii="Times New Roman" w:eastAsia="Times New Roman" w:hAnsi="Times New Roman" w:cs="Times New Roman"/>
+          <w:strike/>
           <w:sz w:val="32"/>
           <w:szCs w:val="32"/>
         </w:rPr>
@@ -321,6 +334,7 @@
         <w:r>
           <w:rPr>
             <w:rFonts w:ascii="Times New Roman" w:eastAsia="Times New Roman" w:hAnsi="Times New Roman" w:cs="Times New Roman"/>
+            <w:strike/>
             <w:sz w:val="32"/>
             <w:szCs w:val="32"/>
             <w:u w:val="single"/>
@@ -335,6 +349,7 @@
         <w:ind w:left="709"/>
         <w:rPr>
           <w:rFonts w:ascii="Times New Roman" w:eastAsia="Times New Roman" w:hAnsi="Times New Roman" w:cs="Times New Roman"/>
+          <w:strike/>
           <w:sz w:val="32"/>
           <w:szCs w:val="32"/>
         </w:rPr>
@@ -343,6 +358,7 @@
         <w:r>
           <w:rPr>
             <w:rFonts w:ascii="Times New Roman" w:eastAsia="Times New Roman" w:hAnsi="Times New Roman" w:cs="Times New Roman"/>
+            <w:strike/>
             <w:sz w:val="32"/>
             <w:szCs w:val="32"/>
             <w:u w:val="single"/>
@@ -357,6 +373,7 @@
         <w:ind w:left="709"/>
         <w:rPr>
           <w:rFonts w:ascii="Times New Roman" w:eastAsia="Times New Roman" w:hAnsi="Times New Roman" w:cs="Times New Roman"/>
+          <w:strike/>
           <w:sz w:val="32"/>
           <w:szCs w:val="32"/>
         </w:rPr>
@@ -365,6 +382,7 @@
         <w:r>
           <w:rPr>
             <w:rFonts w:ascii="Times New Roman" w:eastAsia="Times New Roman" w:hAnsi="Times New Roman" w:cs="Times New Roman"/>
+            <w:strike/>
             <w:sz w:val="32"/>
             <w:szCs w:val="32"/>
             <w:u w:val="single"/>
@@ -434,6 +452,7 @@
         <w:ind w:left="709"/>
         <w:rPr>
           <w:rFonts w:ascii="Times New Roman" w:eastAsia="Times New Roman" w:hAnsi="Times New Roman" w:cs="Times New Roman"/>
+          <w:strike/>
           <w:sz w:val="32"/>
           <w:szCs w:val="32"/>
         </w:rPr>
@@ -442,6 +461,7 @@
         <w:r>
           <w:rPr>
             <w:rFonts w:ascii="Times New Roman" w:eastAsia="Times New Roman" w:hAnsi="Times New Roman" w:cs="Times New Roman"/>
+            <w:strike/>
             <w:sz w:val="32"/>
             <w:szCs w:val="32"/>
             <w:u w:val="single"/>
@@ -480,6 +500,7 @@
         <w:ind w:left="709"/>
         <w:rPr>
           <w:rFonts w:ascii="Times New Roman" w:eastAsia="Times New Roman" w:hAnsi="Times New Roman" w:cs="Times New Roman" w:hint="eastAsia"/>
+          <w:strike/>
           <w:sz w:val="32"/>
           <w:szCs w:val="32"/>
         </w:rPr>
@@ -488,6 +509,7 @@
         <w:r>
           <w:rPr>
             <w:rFonts w:ascii="Times New Roman" w:eastAsia="Times New Roman" w:hAnsi="Times New Roman" w:cs="Times New Roman"/>
+            <w:strike/>
             <w:sz w:val="32"/>
             <w:szCs w:val="32"/>
             <w:u w:val="single"/>
@@ -498,6 +520,7 @@
       <w:r>
         <w:rPr>
           <w:rFonts w:ascii="Times New Roman" w:eastAsia="Times New Roman" w:hAnsi="Times New Roman" w:cs="Times New Roman" w:hint="eastAsia"/>
+          <w:strike/>
           <w:sz w:val="32"/>
           <w:szCs w:val="32"/>
           <w:u w:val="single"/>
@@ -581,6 +604,7 @@
         <w:ind w:left="709"/>
         <w:rPr>
           <w:rFonts w:ascii="Times New Roman" w:eastAsia="Times New Roman" w:hAnsi="Times New Roman" w:cs="Times New Roman" w:hint="eastAsia"/>
+          <w:strike/>
           <w:sz w:val="32"/>
           <w:szCs w:val="32"/>
         </w:rPr>
@@ -589,6 +613,7 @@
         <w:r>
           <w:rPr>
             <w:rFonts w:ascii="Times New Roman" w:eastAsia="Times New Roman" w:hAnsi="Times New Roman" w:cs="Times New Roman"/>
+            <w:strike/>
             <w:sz w:val="32"/>
             <w:szCs w:val="32"/>
             <w:u w:val="single"/>
@@ -599,6 +624,7 @@
       <w:r>
         <w:rPr>
           <w:rFonts w:ascii="Times New Roman" w:eastAsia="Times New Roman" w:hAnsi="Times New Roman" w:cs="Times New Roman" w:hint="eastAsia"/>
+          <w:strike/>
           <w:sz w:val="32"/>
           <w:szCs w:val="32"/>
           <w:u w:val="single"/>
@@ -652,38 +678,89 @@
         <w:rPr>
           <w:rFonts w:ascii="Times New Roman" w:eastAsia="Times New Roman" w:hAnsi="Times New Roman" w:cs="Times New Roman"/>
           <w:b/>
-          <w:strike/>
-          <w:sz w:val="32"/>
-          <w:szCs w:val="32"/>
+          <w:sz w:val="32"/>
+          <w:szCs w:val="32"/>
+          <w:highlight w:val="yellow"/>
         </w:rPr>
       </w:pPr>
       <w:hyperlink r:id="rId26">
         <w:r>
           <w:rPr>
             <w:rFonts w:ascii="Times New Roman" w:eastAsia="Times New Roman" w:hAnsi="Times New Roman" w:cs="Times New Roman"/>
+            <w:sz w:val="32"/>
+            <w:szCs w:val="32"/>
+            <w:highlight w:val="yellow"/>
+            <w:u w:val="single"/>
+          </w:rPr>
+          <w:t>http://www.antiwar.com/</w:t>
+        </w:r>
+      </w:hyperlink>
+    </w:p>
+    <w:p>
+      <w:pPr>
+        <w:pStyle w:val="normal"/>
+        <w:spacing w:after="0"/>
+        <w:ind w:left="720"/>
+        <w:rPr>
+          <w:rFonts w:ascii="Times New Roman" w:eastAsia="Times New Roman" w:hAnsi="Times New Roman" w:cs="Times New Roman"/>
+          <w:b/>
+          <w:sz w:val="32"/>
+          <w:szCs w:val="32"/>
+        </w:rPr>
+      </w:pPr>
+      <w:hyperlink r:id="rId27">
+        <w:r>
+          <w:rPr>
+            <w:rFonts w:ascii="Times New Roman" w:eastAsia="Times New Roman" w:hAnsi="Times New Roman" w:cs="Times New Roman"/>
+            <w:sz w:val="32"/>
+            <w:szCs w:val="32"/>
+            <w:highlight w:val="yellow"/>
+            <w:u w:val="single"/>
+          </w:rPr>
+          <w:t>https://www.freedomworldnews.com/</w:t>
+        </w:r>
+      </w:hyperlink>
+    </w:p>
+    <w:p>
+      <w:pPr>
+        <w:pStyle w:val="normal"/>
+        <w:spacing w:after="0"/>
+        <w:ind w:left="720"/>
+        <w:rPr>
+          <w:rFonts w:ascii="Times New Roman" w:eastAsia="Times New Roman" w:hAnsi="Times New Roman" w:cs="Times New Roman"/>
+          <w:b/>
+          <w:strike/>
+          <w:sz w:val="32"/>
+          <w:szCs w:val="32"/>
+        </w:rPr>
+      </w:pPr>
+      <w:hyperlink r:id="rId28">
+        <w:r>
+          <w:rPr>
+            <w:rFonts w:ascii="Times New Roman" w:eastAsia="Times New Roman" w:hAnsi="Times New Roman" w:cs="Times New Roman"/>
             <w:strike/>
             <w:sz w:val="32"/>
             <w:szCs w:val="32"/>
             <w:u w:val="single"/>
           </w:rPr>
-          <w:t>http://www.antiwar.com/</w:t>
-        </w:r>
-      </w:hyperlink>
-    </w:p>
-    <w:p>
-      <w:pPr>
-        <w:pStyle w:val="normal"/>
-        <w:spacing w:after="0"/>
-        <w:ind w:left="720"/>
-        <w:rPr>
-          <w:rFonts w:ascii="Times New Roman" w:eastAsia="Times New Roman" w:hAnsi="Times New Roman" w:cs="Times New Roman"/>
-          <w:b/>
-          <w:strike/>
-          <w:sz w:val="32"/>
-          <w:szCs w:val="32"/>
-        </w:rPr>
-      </w:pPr>
-      <w:hyperlink r:id="rId27">
+          <w:t>http://www.acting-man.com/</w:t>
+        </w:r>
+      </w:hyperlink>
+    </w:p>
+    <w:p>
+      <w:pPr>
+        <w:pStyle w:val="normal"/>
+        <w:spacing w:after="0"/>
+        <w:ind w:left="720"/>
+        <w:rPr>
+          <w:rFonts w:ascii="Times New Roman" w:eastAsia="Times New Roman" w:hAnsi="Times New Roman" w:cs="Times New Roman"/>
+          <w:b/>
+          <w:strike/>
+          <w:sz w:val="32"/>
+          <w:szCs w:val="32"/>
+        </w:rPr>
+      </w:pPr>
+      <w:hyperlink r:id="rId29">
         <w:r>
           <w:rPr>
             <w:rFonts w:ascii="Times New Roman" w:eastAsia="Times New Roman" w:hAnsi="Times New Roman" w:cs="Times New Roman"/>
@@ -692,60 +769,13 @@
             <w:szCs w:val="32"/>
             <w:u w:val="single"/>
           </w:rPr>
-          <w:t>https://www.freedomworldnews.com/</w:t>
-        </w:r>
-      </w:hyperlink>
-    </w:p>
-    <w:p>
-      <w:pPr>
-        <w:pStyle w:val="normal"/>
-        <w:spacing w:after="0"/>
-        <w:ind w:left="720"/>
-        <w:rPr>
-          <w:rFonts w:ascii="Times New Roman" w:eastAsia="Times New Roman" w:hAnsi="Times New Roman" w:cs="Times New Roman"/>
-          <w:b/>
-          <w:sz w:val="32"/>
-          <w:szCs w:val="32"/>
-        </w:rPr>
-      </w:pPr>
-      <w:hyperlink r:id="rId28">
-        <w:r>
-          <w:rPr>
-            <w:rFonts w:ascii="Times New Roman" w:eastAsia="Times New Roman" w:hAnsi="Times New Roman" w:cs="Times New Roman"/>
-            <w:sz w:val="32"/>
-            <w:szCs w:val="32"/>
-            <w:u w:val="single"/>
-          </w:rPr>
-          <w:t>http://www.acting-man.com/</w:t>
-        </w:r>
-      </w:hyperlink>
-    </w:p>
-    <w:p>
-      <w:pPr>
-        <w:pStyle w:val="normal"/>
-        <w:spacing w:after="0"/>
-        <w:ind w:left="720"/>
-        <w:rPr>
-          <w:rFonts w:ascii="Times New Roman" w:eastAsia="Times New Roman" w:hAnsi="Times New Roman" w:cs="Times New Roman"/>
-          <w:b/>
-          <w:sz w:val="32"/>
-          <w:szCs w:val="32"/>
-        </w:rPr>
-      </w:pPr>
-      <w:hyperlink r:id="rId29">
-        <w:r>
-          <w:rPr>
-            <w:rFonts w:ascii="Times New Roman" w:eastAsia="Times New Roman" w:hAnsi="Times New Roman" w:cs="Times New Roman"/>
-            <w:sz w:val="32"/>
-            <w:szCs w:val="32"/>
-            <w:u w:val="single"/>
-          </w:rPr>
           <w:t>http://ahtribune.com/</w:t>
         </w:r>
       </w:hyperlink>
       <w:r>
         <w:rPr>
           <w:rFonts w:ascii="Times New Roman" w:eastAsia="Times New Roman" w:hAnsi="Times New Roman" w:cs="Times New Roman" w:hint="eastAsia"/>
+          <w:strike/>
           <w:sz w:val="32"/>
           <w:szCs w:val="32"/>
           <w:u w:val="single"/>
@@ -761,6 +791,7 @@
         <w:rPr>
           <w:rFonts w:ascii="Times New Roman" w:eastAsia="Times New Roman" w:hAnsi="Times New Roman" w:cs="Times New Roman"/>
           <w:b/>
+          <w:strike/>
           <w:sz w:val="32"/>
           <w:szCs w:val="32"/>
         </w:rPr>
@@ -769,6 +800,7 @@
         <w:r>
           <w:rPr>
             <w:rFonts w:ascii="Times New Roman" w:eastAsia="Times New Roman" w:hAnsi="Times New Roman" w:cs="Times New Roman"/>
+            <w:strike/>
             <w:sz w:val="32"/>
             <w:szCs w:val="32"/>
             <w:u w:val="single"/>
@@ -779,6 +811,7 @@
       <w:r>
         <w:rPr>
           <w:rFonts w:ascii="Times New Roman" w:eastAsia="Times New Roman" w:hAnsi="Times New Roman" w:cs="Times New Roman" w:hint="eastAsia"/>
+          <w:strike/>
           <w:sz w:val="32"/>
           <w:szCs w:val="32"/>
           <w:u w:val="single"/>
@@ -869,6 +902,7 @@
         <w:rPr>
           <w:rFonts w:ascii="Times New Roman" w:eastAsia="Times New Roman" w:hAnsi="Times New Roman" w:cs="Times New Roman" w:hint="eastAsia"/>
           <w:b/>
+          <w:strike/>
           <w:sz w:val="32"/>
           <w:szCs w:val="32"/>
         </w:rPr>
@@ -877,6 +911,7 @@
         <w:r>
           <w:rPr>
             <w:rFonts w:ascii="Times New Roman" w:eastAsia="Times New Roman" w:hAnsi="Times New Roman" w:cs="Times New Roman"/>
+            <w:strike/>
             <w:sz w:val="32"/>
             <w:szCs w:val="32"/>
             <w:u w:val="single"/>
@@ -887,6 +922,7 @@
       <w:r>
         <w:rPr>
           <w:rFonts w:ascii="Times New Roman" w:eastAsia="Times New Roman" w:hAnsi="Times New Roman" w:cs="Times New Roman" w:hint="eastAsia"/>
+          <w:strike/>
           <w:sz w:val="32"/>
           <w:szCs w:val="32"/>
           <w:u w:val="single"/>
@@ -924,8 +960,17 @@
           <w:szCs w:val="32"/>
           <w:u w:val="single"/>
         </w:rPr>
-        <w:t xml:space="preserve">     wait</w:t>
+        <w:t xml:space="preserve">     </w:t>
       </w:r>
+      <w:r>
+        <w:rPr>
+          <w:rFonts w:ascii="Times New Roman" w:eastAsia="Times New Roman" w:hAnsi="Times New Roman" w:cs="Times New Roman" w:hint="eastAsia"/>
+          <w:sz w:val="32"/>
+          <w:szCs w:val="32"/>
+          <w:u w:val="single"/>
+        </w:rPr>
+        <w:t xml:space="preserve">   can not scrape article</w:t>
+      </w:r>
     </w:p>
     <w:p>
       <w:pPr>
@@ -960,6 +1005,7 @@
         <w:rPr>
           <w:rFonts w:ascii="Times New Roman" w:eastAsia="Times New Roman" w:hAnsi="Times New Roman" w:cs="Times New Roman"/>
           <w:b/>
+          <w:strike/>
           <w:sz w:val="32"/>
           <w:szCs w:val="32"/>
         </w:rPr>
@@ -968,6 +1014,7 @@
         <w:r>
           <w:rPr>
             <w:rFonts w:ascii="Times New Roman" w:eastAsia="Times New Roman" w:hAnsi="Times New Roman" w:cs="Times New Roman"/>
+            <w:strike/>
             <w:sz w:val="32"/>
             <w:szCs w:val="32"/>
             <w:u w:val="single"/>
@@ -994,6 +1041,7 @@
             <w:rFonts w:ascii="Times New Roman" w:eastAsia="Times New Roman" w:hAnsi="Times New Roman" w:cs="Times New Roman"/>
             <w:sz w:val="32"/>
             <w:szCs w:val="32"/>
+            <w:highlight w:val="yellow"/>
             <w:u w:val="single"/>
           </w:rPr>
           <w:t>http://www.cnsnews.com/</w:t>
@@ -1018,6 +1066,7 @@
             <w:rFonts w:ascii="Times New Roman" w:eastAsia="Times New Roman" w:hAnsi="Times New Roman" w:cs="Times New Roman"/>
             <w:sz w:val="32"/>
             <w:szCs w:val="32"/>
+            <w:highlight w:val="yellow"/>
             <w:u w:val="single"/>
           </w:rPr>
           <w:t>http://www.coasttocoastam.com//</w:t>
@@ -1030,7 +1079,7 @@
         <w:spacing w:after="0"/>
         <w:ind w:left="720"/>
         <w:rPr>
-          <w:rFonts w:ascii="Times New Roman" w:eastAsia="Times New Roman" w:hAnsi="Times New Roman" w:cs="Times New Roman"/>
+          <w:rFonts w:ascii="Times New Roman" w:eastAsia="Times New Roman" w:hAnsi="Times New Roman" w:cs="Times New Roman" w:hint="eastAsia"/>
           <w:b/>
           <w:sz w:val="32"/>
           <w:szCs w:val="32"/>
@@ -1044,18 +1093,28 @@
             <w:szCs w:val="32"/>
             <w:u w:val="single"/>
           </w:rPr>
-          <w:t>https://www.conservativeoutfitters.com/</w:t>
-        </w:r>
-      </w:hyperlink>
-    </w:p>
-    <w:p>
-      <w:pPr>
-        <w:pStyle w:val="normal"/>
-        <w:spacing w:after="0"/>
-        <w:ind w:left="720"/>
-        <w:rPr>
-          <w:rFonts w:ascii="Times New Roman" w:eastAsia="Times New Roman" w:hAnsi="Times New Roman" w:cs="Times New Roman"/>
-          <w:b/>
+          <w:t>http://www.davejanda.com/</w:t>
+        </w:r>
+      </w:hyperlink>
+      <w:r>
+        <w:rPr>
+          <w:rFonts w:ascii="Times New Roman" w:eastAsia="Times New Roman" w:hAnsi="Times New Roman" w:cs="Times New Roman" w:hint="eastAsia"/>
+          <w:sz w:val="32"/>
+          <w:szCs w:val="32"/>
+          <w:u w:val="single"/>
+        </w:rPr>
+        <w:t xml:space="preserve">      format is not formal</w:t>
+      </w:r>
+    </w:p>
+    <w:p>
+      <w:pPr>
+        <w:pStyle w:val="normal"/>
+        <w:spacing w:after="0"/>
+        <w:ind w:left="720"/>
+        <w:rPr>
+          <w:rFonts w:ascii="Times New Roman" w:eastAsia="Times New Roman" w:hAnsi="Times New Roman" w:cs="Times New Roman"/>
+          <w:b/>
+          <w:strike/>
           <w:sz w:val="32"/>
           <w:szCs w:val="32"/>
         </w:rPr>
@@ -1064,11 +1123,12 @@
         <w:r>
           <w:rPr>
             <w:rFonts w:ascii="Times New Roman" w:eastAsia="Times New Roman" w:hAnsi="Times New Roman" w:cs="Times New Roman"/>
-            <w:sz w:val="32"/>
-            <w:szCs w:val="32"/>
-            <w:u w:val="single"/>
-          </w:rPr>
-          <w:t>http://www.davejanda.com/</w:t>
+            <w:strike/>
+            <w:sz w:val="32"/>
+            <w:szCs w:val="32"/>
+            <w:u w:val="single"/>
+          </w:rPr>
+          <w:t>http://dcleaks.com/</w:t>
         </w:r>
       </w:hyperlink>
     </w:p>
@@ -1090,19 +1150,20 @@
             <w:rFonts w:ascii="Times New Roman" w:eastAsia="Times New Roman" w:hAnsi="Times New Roman" w:cs="Times New Roman"/>
             <w:sz w:val="32"/>
             <w:szCs w:val="32"/>
-            <w:u w:val="single"/>
-          </w:rPr>
-          <w:t>http://dcleaks.com/</w:t>
-        </w:r>
-      </w:hyperlink>
-    </w:p>
-    <w:p>
-      <w:pPr>
-        <w:pStyle w:val="normal"/>
-        <w:spacing w:after="0"/>
-        <w:ind w:left="720"/>
-        <w:rPr>
-          <w:rFonts w:ascii="Times New Roman" w:eastAsia="Times New Roman" w:hAnsi="Times New Roman" w:cs="Times New Roman"/>
+            <w:highlight w:val="yellow"/>
+            <w:u w:val="single"/>
+          </w:rPr>
+          <w:t>http://www.ifyouonlynews.com/</w:t>
+        </w:r>
+      </w:hyperlink>
+    </w:p>
+    <w:p>
+      <w:pPr>
+        <w:pStyle w:val="normal"/>
+        <w:spacing w:after="0"/>
+        <w:ind w:left="720"/>
+        <w:rPr>
+          <w:rFonts w:ascii="Times New Roman" w:eastAsia="Times New Roman" w:hAnsi="Times New Roman" w:cs="Times New Roman" w:hint="eastAsia"/>
           <w:b/>
           <w:sz w:val="32"/>
           <w:szCs w:val="32"/>
@@ -1114,20 +1175,40 @@
             <w:rFonts w:ascii="Times New Roman" w:eastAsia="Times New Roman" w:hAnsi="Times New Roman" w:cs="Times New Roman"/>
             <w:sz w:val="32"/>
             <w:szCs w:val="32"/>
-            <w:u w:val="single"/>
-          </w:rPr>
-          <w:t>http://www.ifyouonlynews.com/</w:t>
-        </w:r>
-      </w:hyperlink>
-    </w:p>
-    <w:p>
-      <w:pPr>
-        <w:pStyle w:val="normal"/>
-        <w:spacing w:after="0"/>
-        <w:ind w:left="720"/>
-        <w:rPr>
-          <w:rFonts w:ascii="Times New Roman" w:eastAsia="Times New Roman" w:hAnsi="Times New Roman" w:cs="Times New Roman"/>
-          <w:b/>
+            <w:highlight w:val="yellow"/>
+            <w:u w:val="single"/>
+          </w:rPr>
+          <w:t>h</w:t>
+        </w:r>
+        <w:r>
+          <w:rPr>
+            <w:rFonts w:ascii="Times New Roman" w:eastAsia="Times New Roman" w:hAnsi="Times New Roman" w:cs="Times New Roman"/>
+            <w:sz w:val="32"/>
+            <w:szCs w:val="32"/>
+            <w:u w:val="single"/>
+          </w:rPr>
+          <w:t>ttp://libertynews.com/</w:t>
+        </w:r>
+      </w:hyperlink>
+      <w:r>
+        <w:rPr>
+          <w:rFonts w:ascii="Times New Roman" w:eastAsia="Times New Roman" w:hAnsi="Times New Roman" w:cs="Times New Roman" w:hint="eastAsia"/>
+          <w:sz w:val="32"/>
+          <w:szCs w:val="32"/>
+          <w:u w:val="single"/>
+        </w:rPr>
+        <w:t xml:space="preserve">     format is messy</w:t>
+      </w:r>
+    </w:p>
+    <w:p>
+      <w:pPr>
+        <w:pStyle w:val="normal"/>
+        <w:spacing w:after="0"/>
+        <w:ind w:left="720"/>
+        <w:rPr>
+          <w:rFonts w:ascii="Times New Roman" w:eastAsia="Times New Roman" w:hAnsi="Times New Roman" w:cs="Times New Roman"/>
+          <w:b/>
+          <w:strike/>
           <w:sz w:val="32"/>
           <w:szCs w:val="32"/>
         </w:rPr>
@@ -1136,30 +1217,7 @@
         <w:r>
           <w:rPr>
             <w:rFonts w:ascii="Times New Roman" w:eastAsia="Times New Roman" w:hAnsi="Times New Roman" w:cs="Times New Roman"/>
-            <w:sz w:val="32"/>
-            <w:szCs w:val="32"/>
-            <w:u w:val="single"/>
-          </w:rPr>
-          <w:t>http://libertynews.com/</w:t>
-        </w:r>
-      </w:hyperlink>
-    </w:p>
-    <w:p>
-      <w:pPr>
-        <w:pStyle w:val="normal"/>
-        <w:spacing w:after="0"/>
-        <w:ind w:left="720"/>
-        <w:rPr>
-          <w:rFonts w:ascii="Times New Roman" w:eastAsia="Times New Roman" w:hAnsi="Times New Roman" w:cs="Times New Roman"/>
-          <w:b/>
-          <w:sz w:val="32"/>
-          <w:szCs w:val="32"/>
-        </w:rPr>
-      </w:pPr>
-      <w:hyperlink r:id="rId45">
-        <w:r>
-          <w:rPr>
-            <w:rFonts w:ascii="Times New Roman" w:eastAsia="Times New Roman" w:hAnsi="Times New Roman" w:cs="Times New Roman"/>
+            <w:strike/>
             <w:sz w:val="32"/>
             <w:szCs w:val="32"/>
             <w:u w:val="single"/>
@@ -1221,7 +1279,7 @@
           <w:szCs w:val="32"/>
         </w:rPr>
       </w:pPr>
-      <w:hyperlink r:id="rId46">
+      <w:hyperlink r:id="rId45">
         <w:r>
           <w:rPr>
             <w:rFonts w:ascii="Times New Roman" w:eastAsia="Times New Roman" w:hAnsi="Times New Roman" w:cs="Times New Roman"/>
@@ -1252,7 +1310,7 @@
         </w:rPr>
         <w:t xml:space="preserve">      </w:t>
       </w:r>
-      <w:hyperlink r:id="rId47">
+      <w:hyperlink r:id="rId46">
         <w:r>
           <w:rPr>
             <w:rFonts w:ascii="Times New Roman" w:eastAsia="Times New Roman" w:hAnsi="Times New Roman" w:cs="Times New Roman"/>
@@ -1305,6 +1363,30 @@
           <w:szCs w:val="32"/>
         </w:rPr>
       </w:pPr>
+      <w:hyperlink r:id="rId47">
+        <w:r>
+          <w:rPr>
+            <w:rFonts w:ascii="Times New Roman" w:eastAsia="Times New Roman" w:hAnsi="Times New Roman" w:cs="Times New Roman"/>
+            <w:sz w:val="32"/>
+            <w:szCs w:val="32"/>
+            <w:highlight w:val="yellow"/>
+            <w:u w:val="single"/>
+          </w:rPr>
+          <w:t>http://anotherdayintheempire.com/</w:t>
+        </w:r>
+      </w:hyperlink>
+    </w:p>
+    <w:p>
+      <w:pPr>
+        <w:pStyle w:val="normal"/>
+        <w:ind w:left="720"/>
+        <w:rPr>
+          <w:rFonts w:ascii="Times New Roman" w:eastAsia="Times New Roman" w:hAnsi="Times New Roman" w:cs="Times New Roman"/>
+          <w:b/>
+          <w:sz w:val="32"/>
+          <w:szCs w:val="32"/>
+        </w:rPr>
+      </w:pPr>
       <w:hyperlink r:id="rId48">
         <w:r>
           <w:rPr>
@@ -1314,14 +1396,14 @@
             <w:highlight w:val="yellow"/>
             <w:u w:val="single"/>
           </w:rPr>
-          <w:t>http://anotherdayintheempire.com/</w:t>
-        </w:r>
-      </w:hyperlink>
-    </w:p>
-    <w:p>
-      <w:pPr>
-        <w:pStyle w:val="normal"/>
-        <w:ind w:left="720"/>
+          <w:t>http://conservativefiringline.com/</w:t>
+        </w:r>
+      </w:hyperlink>
+    </w:p>
+    <w:p>
+      <w:pPr>
+        <w:pStyle w:val="normal"/>
+        <w:ind w:firstLine="720"/>
         <w:rPr>
           <w:rFonts w:ascii="Times New Roman" w:eastAsia="Times New Roman" w:hAnsi="Times New Roman" w:cs="Times New Roman"/>
           <w:b/>
@@ -1338,14 +1420,15 @@
             <w:highlight w:val="yellow"/>
             <w:u w:val="single"/>
           </w:rPr>
-          <w:t>http://conservativefiringline.com/</w:t>
-        </w:r>
-      </w:hyperlink>
-    </w:p>
-    <w:p>
-      <w:pPr>
-        <w:pStyle w:val="normal"/>
-        <w:ind w:firstLine="720"/>
+          <w:t>http://www.brotherjohnf.com/</w:t>
+        </w:r>
+      </w:hyperlink>
+    </w:p>
+    <w:p>
+      <w:pPr>
+        <w:pStyle w:val="normal"/>
+        <w:spacing w:after="0"/>
+        <w:ind w:left="720"/>
         <w:rPr>
           <w:rFonts w:ascii="Times New Roman" w:eastAsia="Times New Roman" w:hAnsi="Times New Roman" w:cs="Times New Roman"/>
           <w:b/>
@@ -1362,7 +1445,7 @@
             <w:highlight w:val="yellow"/>
             <w:u w:val="single"/>
           </w:rPr>
-          <w:t>http://www.brotherjohnf.com/</w:t>
+          <w:t>http://conservativetribune.com/</w:t>
         </w:r>
       </w:hyperlink>
     </w:p>
@@ -1387,18 +1470,19 @@
             <w:highlight w:val="yellow"/>
             <w:u w:val="single"/>
           </w:rPr>
-          <w:t>http://conservativetribune.com/</w:t>
-        </w:r>
-      </w:hyperlink>
-    </w:p>
-    <w:p>
-      <w:pPr>
-        <w:pStyle w:val="normal"/>
-        <w:spacing w:after="0"/>
-        <w:ind w:left="720"/>
-        <w:rPr>
-          <w:rFonts w:ascii="Times New Roman" w:eastAsia="Times New Roman" w:hAnsi="Times New Roman" w:cs="Times New Roman"/>
-          <w:b/>
+          <w:t>http://www.darkpolitricks.com/</w:t>
+        </w:r>
+      </w:hyperlink>
+    </w:p>
+    <w:p>
+      <w:pPr>
+        <w:pStyle w:val="normal"/>
+        <w:spacing w:after="0"/>
+        <w:ind w:left="720"/>
+        <w:rPr>
+          <w:rFonts w:ascii="Times New Roman" w:eastAsia="Times New Roman" w:hAnsi="Times New Roman" w:cs="Times New Roman"/>
+          <w:b/>
+          <w:strike/>
           <w:sz w:val="32"/>
           <w:szCs w:val="32"/>
         </w:rPr>
@@ -1407,11 +1491,12 @@
         <w:r>
           <w:rPr>
             <w:rFonts w:ascii="Times New Roman" w:eastAsia="Times New Roman" w:hAnsi="Times New Roman" w:cs="Times New Roman"/>
-            <w:sz w:val="32"/>
-            <w:szCs w:val="32"/>
-            <w:u w:val="single"/>
-          </w:rPr>
-          <w:t>http://www.darkpolitricks.com/</w:t>
+            <w:strike/>
+            <w:sz w:val="32"/>
+            <w:szCs w:val="32"/>
+            <w:u w:val="single"/>
+          </w:rPr>
+          <w:t>https://www.centerforsecuritypolicy.org/</w:t>
         </w:r>
       </w:hyperlink>
     </w:p>
@@ -1433,20 +1518,22 @@
             <w:rFonts w:ascii="Times New Roman" w:eastAsia="Times New Roman" w:hAnsi="Times New Roman" w:cs="Times New Roman"/>
             <w:sz w:val="32"/>
             <w:szCs w:val="32"/>
-            <w:u w:val="single"/>
-          </w:rPr>
-          <w:t>https://www.centerforsecuritypolicy.org/</w:t>
-        </w:r>
-      </w:hyperlink>
-    </w:p>
-    <w:p>
-      <w:pPr>
-        <w:pStyle w:val="normal"/>
-        <w:spacing w:after="0"/>
-        <w:ind w:left="720"/>
-        <w:rPr>
-          <w:rFonts w:ascii="Times New Roman" w:eastAsia="Times New Roman" w:hAnsi="Times New Roman" w:cs="Times New Roman"/>
-          <w:b/>
+            <w:highlight w:val="yellow"/>
+            <w:u w:val="single"/>
+          </w:rPr>
+          <w:t>https://www.freedomsphoenix.com/</w:t>
+        </w:r>
+      </w:hyperlink>
+    </w:p>
+    <w:p>
+      <w:pPr>
+        <w:pStyle w:val="normal"/>
+        <w:spacing w:after="0"/>
+        <w:ind w:left="720"/>
+        <w:rPr>
+          <w:rFonts w:ascii="Times New Roman" w:eastAsia="Times New Roman" w:hAnsi="Times New Roman" w:cs="Times New Roman"/>
+          <w:b/>
+          <w:strike/>
           <w:sz w:val="32"/>
           <w:szCs w:val="32"/>
         </w:rPr>
@@ -1455,22 +1542,24 @@
         <w:r>
           <w:rPr>
             <w:rFonts w:ascii="Times New Roman" w:eastAsia="Times New Roman" w:hAnsi="Times New Roman" w:cs="Times New Roman"/>
-            <w:sz w:val="32"/>
-            <w:szCs w:val="32"/>
-            <w:u w:val="single"/>
-          </w:rPr>
-          <w:t>https://www.freedomsphoenix.com/</w:t>
-        </w:r>
-      </w:hyperlink>
-    </w:p>
-    <w:p>
-      <w:pPr>
-        <w:pStyle w:val="normal"/>
-        <w:spacing w:after="0"/>
-        <w:ind w:left="720"/>
-        <w:rPr>
-          <w:rFonts w:ascii="Times New Roman" w:eastAsia="Times New Roman" w:hAnsi="Times New Roman" w:cs="Times New Roman"/>
-          <w:b/>
+            <w:strike/>
+            <w:sz w:val="32"/>
+            <w:szCs w:val="32"/>
+            <w:u w:val="single"/>
+          </w:rPr>
+          <w:t>http://patriotrising.com/</w:t>
+        </w:r>
+      </w:hyperlink>
+    </w:p>
+    <w:p>
+      <w:pPr>
+        <w:pStyle w:val="normal"/>
+        <w:spacing w:after="0"/>
+        <w:ind w:left="720"/>
+        <w:rPr>
+          <w:rFonts w:ascii="Times New Roman" w:eastAsia="Times New Roman" w:hAnsi="Times New Roman" w:cs="Times New Roman"/>
+          <w:b/>
+          <w:strike/>
           <w:sz w:val="32"/>
           <w:szCs w:val="32"/>
         </w:rPr>
@@ -1479,11 +1568,12 @@
         <w:r>
           <w:rPr>
             <w:rFonts w:ascii="Times New Roman" w:eastAsia="Times New Roman" w:hAnsi="Times New Roman" w:cs="Times New Roman"/>
-            <w:sz w:val="32"/>
-            <w:szCs w:val="32"/>
-            <w:u w:val="single"/>
-          </w:rPr>
-          <w:t>http://patriotrising.com/</w:t>
+            <w:strike/>
+            <w:sz w:val="32"/>
+            <w:szCs w:val="32"/>
+            <w:u w:val="single"/>
+          </w:rPr>
+          <w:t>http://platosguns.com/</w:t>
         </w:r>
       </w:hyperlink>
     </w:p>
@@ -1505,9 +1595,10 @@
             <w:rFonts w:ascii="Times New Roman" w:eastAsia="Times New Roman" w:hAnsi="Times New Roman" w:cs="Times New Roman"/>
             <w:sz w:val="32"/>
             <w:szCs w:val="32"/>
-            <w:u w:val="single"/>
-          </w:rPr>
-          <w:t>http://platosguns.com/</w:t>
+            <w:highlight w:val="yellow"/>
+            <w:u w:val="single"/>
+          </w:rPr>
+          <w:t>https://www.redflagnews.com/</w:t>
         </w:r>
       </w:hyperlink>
     </w:p>
@@ -1529,9 +1620,10 @@
             <w:rFonts w:ascii="Times New Roman" w:eastAsia="Times New Roman" w:hAnsi="Times New Roman" w:cs="Times New Roman"/>
             <w:sz w:val="32"/>
             <w:szCs w:val="32"/>
-            <w:u w:val="single"/>
-          </w:rPr>
-          <w:t>https://www.redflagnews.com/</w:t>
+            <w:highlight w:val="yellow"/>
+            <w:u w:val="single"/>
+          </w:rPr>
+          <w:t>http://www.thegatewaypundit.com/</w:t>
         </w:r>
       </w:hyperlink>
     </w:p>
@@ -1553,9 +1645,10 @@
             <w:rFonts w:ascii="Times New Roman" w:eastAsia="Times New Roman" w:hAnsi="Times New Roman" w:cs="Times New Roman"/>
             <w:sz w:val="32"/>
             <w:szCs w:val="32"/>
-            <w:u w:val="single"/>
-          </w:rPr>
-          <w:t>http://www.thegatewaypundit.com/</w:t>
+            <w:highlight w:val="yellow"/>
+            <w:u w:val="single"/>
+          </w:rPr>
+          <w:t>https://therealstrategy.com/</w:t>
         </w:r>
       </w:hyperlink>
     </w:p>
@@ -1577,9 +1670,10 @@
             <w:rFonts w:ascii="Times New Roman" w:eastAsia="Times New Roman" w:hAnsi="Times New Roman" w:cs="Times New Roman"/>
             <w:sz w:val="32"/>
             <w:szCs w:val="32"/>
-            <w:u w:val="single"/>
-          </w:rPr>
-          <w:t>https://therealstrategy.com/</w:t>
+            <w:highlight w:val="yellow"/>
+            <w:u w:val="single"/>
+          </w:rPr>
+          <w:t>http://uschronicle.com/</w:t>
         </w:r>
       </w:hyperlink>
     </w:p>
@@ -1601,9 +1695,10 @@
             <w:rFonts w:ascii="Times New Roman" w:eastAsia="Times New Roman" w:hAnsi="Times New Roman" w:cs="Times New Roman"/>
             <w:sz w:val="32"/>
             <w:szCs w:val="32"/>
-            <w:u w:val="single"/>
-          </w:rPr>
-          <w:t>http://uschronicle.com/</w:t>
+            <w:highlight w:val="yellow"/>
+            <w:u w:val="single"/>
+          </w:rPr>
+          <w:t>http://usherald.com/</w:t>
         </w:r>
       </w:hyperlink>
     </w:p>
@@ -1625,9 +1720,10 @@
             <w:rFonts w:ascii="Times New Roman" w:eastAsia="Times New Roman" w:hAnsi="Times New Roman" w:cs="Times New Roman"/>
             <w:sz w:val="32"/>
             <w:szCs w:val="32"/>
-            <w:u w:val="single"/>
-          </w:rPr>
-          <w:t>http://usherald.com/</w:t>
+            <w:highlight w:val="yellow"/>
+            <w:u w:val="single"/>
+          </w:rPr>
+          <w:t>http://washingtonsblog.com/</w:t>
         </w:r>
       </w:hyperlink>
     </w:p>
@@ -1649,9 +1745,10 @@
             <w:rFonts w:ascii="Times New Roman" w:eastAsia="Times New Roman" w:hAnsi="Times New Roman" w:cs="Times New Roman"/>
             <w:sz w:val="32"/>
             <w:szCs w:val="32"/>
-            <w:u w:val="single"/>
-          </w:rPr>
-          <w:t>http://washingtonsblog.com/</w:t>
+            <w:highlight w:val="yellow"/>
+            <w:u w:val="single"/>
+          </w:rPr>
+          <w:t>http://topinfopost.com/</w:t>
         </w:r>
       </w:hyperlink>
     </w:p>
@@ -1673,9 +1770,10 @@
             <w:rFonts w:ascii="Times New Roman" w:eastAsia="Times New Roman" w:hAnsi="Times New Roman" w:cs="Times New Roman"/>
             <w:sz w:val="32"/>
             <w:szCs w:val="32"/>
-            <w:u w:val="single"/>
-          </w:rPr>
-          <w:t>http://topinfopost.com/</w:t>
+            <w:highlight w:val="yellow"/>
+            <w:u w:val="single"/>
+          </w:rPr>
+          <w:t>http://www.activistpost.com/</w:t>
         </w:r>
       </w:hyperlink>
     </w:p>
@@ -1697,30 +1795,7 @@
             <w:rFonts w:ascii="Times New Roman" w:eastAsia="Times New Roman" w:hAnsi="Times New Roman" w:cs="Times New Roman"/>
             <w:sz w:val="32"/>
             <w:szCs w:val="32"/>
-            <w:u w:val="single"/>
-          </w:rPr>
-          <w:t>http://www.activistpost.com/</w:t>
-        </w:r>
-      </w:hyperlink>
-    </w:p>
-    <w:p>
-      <w:pPr>
-        <w:pStyle w:val="normal"/>
-        <w:spacing w:after="0"/>
-        <w:ind w:left="720"/>
-        <w:rPr>
-          <w:rFonts w:ascii="Times New Roman" w:eastAsia="Times New Roman" w:hAnsi="Times New Roman" w:cs="Times New Roman"/>
-          <w:b/>
-          <w:sz w:val="32"/>
-          <w:szCs w:val="32"/>
-        </w:rPr>
-      </w:pPr>
-      <w:hyperlink r:id="rId65">
-        <w:r>
-          <w:rPr>
-            <w:rFonts w:ascii="Times New Roman" w:eastAsia="Times New Roman" w:hAnsi="Times New Roman" w:cs="Times New Roman"/>
-            <w:sz w:val="32"/>
-            <w:szCs w:val="32"/>
+            <w:highlight w:val="yellow"/>
             <w:u w:val="single"/>
           </w:rPr>
           <w:t>http://americanfreepress.net</w:t>
@@ -1805,15 +1880,25 @@
           <w:u w:val="single"/>
         </w:rPr>
       </w:pPr>
-      <w:hyperlink r:id="rId66">
-        <w:r>
-          <w:rPr>
-            <w:rFonts w:ascii="Times New Roman" w:eastAsia="Times New Roman" w:hAnsi="Times New Roman" w:cs="Times New Roman"/>
-            <w:sz w:val="32"/>
-            <w:szCs w:val="32"/>
-            <w:u w:val="single"/>
-          </w:rPr>
-          <w:t>http://abcnews.com.co/</w:t>
+      <w:hyperlink r:id="rId65">
+        <w:r>
+          <w:rPr>
+            <w:rFonts w:ascii="Times New Roman" w:eastAsia="Times New Roman" w:hAnsi="Times New Roman" w:cs="Times New Roman"/>
+            <w:strike/>
+            <w:sz w:val="32"/>
+            <w:szCs w:val="32"/>
+            <w:u w:val="single"/>
+          </w:rPr>
+          <w:t>http://abcnews.com.co</w:t>
+        </w:r>
+        <w:r>
+          <w:rPr>
+            <w:rFonts w:ascii="Times New Roman" w:eastAsia="Times New Roman" w:hAnsi="Times New Roman" w:cs="Times New Roman"/>
+            <w:sz w:val="32"/>
+            <w:szCs w:val="32"/>
+            <w:u w:val="single"/>
+          </w:rPr>
+          <w:t>/</w:t>
         </w:r>
       </w:hyperlink>
       <w:r>
@@ -1839,16 +1924,142 @@
           <w:szCs w:val="32"/>
         </w:rPr>
       </w:pPr>
+      <w:hyperlink r:id="rId66">
+        <w:r>
+          <w:rPr>
+            <w:rFonts w:ascii="Times New Roman" w:eastAsia="Times New Roman" w:hAnsi="Times New Roman" w:cs="Times New Roman"/>
+            <w:strike/>
+            <w:sz w:val="32"/>
+            <w:szCs w:val="32"/>
+            <w:u w:val="single"/>
+          </w:rPr>
+          <w:t>https://downtrend.com/</w:t>
+        </w:r>
+      </w:hyperlink>
+    </w:p>
+    <w:p>
+      <w:pPr>
+        <w:pStyle w:val="normal"/>
+        <w:spacing w:after="0" w:line="276" w:lineRule="auto"/>
+        <w:ind w:left="720"/>
+        <w:rPr>
+          <w:rFonts w:ascii="Times New Roman" w:eastAsia="Times New Roman" w:hAnsi="Times New Roman" w:cs="Times New Roman"/>
+          <w:b/>
+          <w:sz w:val="32"/>
+          <w:szCs w:val="32"/>
+        </w:rPr>
+      </w:pPr>
       <w:hyperlink r:id="rId67">
         <w:r>
           <w:rPr>
             <w:rFonts w:ascii="Times New Roman" w:eastAsia="Times New Roman" w:hAnsi="Times New Roman" w:cs="Times New Roman"/>
+            <w:sz w:val="32"/>
+            <w:szCs w:val="32"/>
+            <w:highlight w:val="yellow"/>
+            <w:u w:val="single"/>
+          </w:rPr>
+          <w:t>https://currentish.com/</w:t>
+        </w:r>
+      </w:hyperlink>
+    </w:p>
+    <w:p>
+      <w:pPr>
+        <w:pStyle w:val="normal"/>
+        <w:spacing w:after="0" w:line="276" w:lineRule="auto"/>
+        <w:ind w:left="720"/>
+        <w:rPr>
+          <w:rFonts w:ascii="Times New Roman" w:eastAsia="Times New Roman" w:hAnsi="Times New Roman" w:cs="Times New Roman"/>
+          <w:b/>
+          <w:sz w:val="32"/>
+          <w:szCs w:val="32"/>
+        </w:rPr>
+      </w:pPr>
+      <w:hyperlink r:id="rId68">
+        <w:r>
+          <w:rPr>
+            <w:rFonts w:ascii="Times New Roman" w:eastAsia="Times New Roman" w:hAnsi="Times New Roman" w:cs="Times New Roman"/>
+            <w:sz w:val="32"/>
+            <w:szCs w:val="32"/>
+            <w:highlight w:val="yellow"/>
+            <w:u w:val="single"/>
+          </w:rPr>
+          <w:t>http://empirenews.net/</w:t>
+        </w:r>
+      </w:hyperlink>
+    </w:p>
+    <w:p>
+      <w:pPr>
+        <w:pStyle w:val="normal"/>
+        <w:spacing w:after="0" w:line="276" w:lineRule="auto"/>
+        <w:ind w:left="720"/>
+        <w:rPr>
+          <w:rFonts w:ascii="Times New Roman" w:eastAsia="Times New Roman" w:hAnsi="Times New Roman" w:cs="Times New Roman"/>
+          <w:b/>
+          <w:sz w:val="32"/>
+          <w:szCs w:val="32"/>
+        </w:rPr>
+      </w:pPr>
+      <w:hyperlink r:id="rId69">
+        <w:r>
+          <w:rPr>
+            <w:rFonts w:ascii="Times New Roman" w:eastAsia="Times New Roman" w:hAnsi="Times New Roman" w:cs="Times New Roman"/>
+            <w:sz w:val="32"/>
+            <w:szCs w:val="32"/>
+            <w:highlight w:val="yellow"/>
+            <w:u w:val="single"/>
+          </w:rPr>
+          <w:t>http://www.fakingnews.firstpost.com/</w:t>
+        </w:r>
+      </w:hyperlink>
+    </w:p>
+    <w:p>
+      <w:pPr>
+        <w:pStyle w:val="normal"/>
+        <w:spacing w:after="0" w:line="276" w:lineRule="auto"/>
+        <w:ind w:left="720"/>
+        <w:rPr>
+          <w:rFonts w:ascii="Times New Roman" w:eastAsia="Times New Roman" w:hAnsi="Times New Roman" w:cs="Times New Roman"/>
+          <w:b/>
+          <w:sz w:val="32"/>
+          <w:szCs w:val="32"/>
+        </w:rPr>
+      </w:pPr>
+      <w:hyperlink r:id="rId70">
+        <w:r>
+          <w:rPr>
+            <w:rFonts w:ascii="Times New Roman" w:eastAsia="Times New Roman" w:hAnsi="Times New Roman" w:cs="Times New Roman"/>
+            <w:sz w:val="32"/>
+            <w:szCs w:val="32"/>
+            <w:highlight w:val="yellow"/>
+            <w:u w:val="single"/>
+          </w:rPr>
+          <w:t>https://www.themrcblog.com/</w:t>
+        </w:r>
+      </w:hyperlink>
+    </w:p>
+    <w:p>
+      <w:pPr>
+        <w:pStyle w:val="normal"/>
+        <w:spacing w:after="0" w:line="276" w:lineRule="auto"/>
+        <w:ind w:left="720"/>
+        <w:rPr>
+          <w:rFonts w:ascii="Times New Roman" w:eastAsia="Times New Roman" w:hAnsi="Times New Roman" w:cs="Times New Roman"/>
+          <w:b/>
+          <w:strike/>
+          <w:sz w:val="32"/>
+          <w:szCs w:val="32"/>
+        </w:rPr>
+      </w:pPr>
+      <w:hyperlink r:id="rId71">
+        <w:r>
+          <w:rPr>
+            <w:rFonts w:ascii="Times New Roman" w:eastAsia="Times New Roman" w:hAnsi="Times New Roman" w:cs="Times New Roman"/>
             <w:strike/>
             <w:sz w:val="32"/>
             <w:szCs w:val="32"/>
             <w:u w:val="single"/>
           </w:rPr>
-          <w:t>https://downtrend.com/</w:t>
+          <w:t>http://news4ktla.com/</w:t>
         </w:r>
       </w:hyperlink>
     </w:p>
@@ -1860,19 +2071,21 @@
         <w:rPr>
           <w:rFonts w:ascii="Times New Roman" w:eastAsia="Times New Roman" w:hAnsi="Times New Roman" w:cs="Times New Roman"/>
           <w:b/>
-          <w:sz w:val="32"/>
-          <w:szCs w:val="32"/>
-        </w:rPr>
-      </w:pPr>
-      <w:hyperlink r:id="rId68">
-        <w:r>
-          <w:rPr>
-            <w:rFonts w:ascii="Times New Roman" w:eastAsia="Times New Roman" w:hAnsi="Times New Roman" w:cs="Times New Roman"/>
-            <w:sz w:val="32"/>
-            <w:szCs w:val="32"/>
-            <w:u w:val="single"/>
-          </w:rPr>
-          <w:t>https://currentish.com/</w:t>
+          <w:strike/>
+          <w:sz w:val="32"/>
+          <w:szCs w:val="32"/>
+        </w:rPr>
+      </w:pPr>
+      <w:hyperlink r:id="rId72">
+        <w:r>
+          <w:rPr>
+            <w:rFonts w:ascii="Times New Roman" w:eastAsia="Times New Roman" w:hAnsi="Times New Roman" w:cs="Times New Roman"/>
+            <w:strike/>
+            <w:sz w:val="32"/>
+            <w:szCs w:val="32"/>
+            <w:u w:val="single"/>
+          </w:rPr>
+          <w:t>http://newsexaminer.net/</w:t>
         </w:r>
       </w:hyperlink>
     </w:p>
@@ -1888,16 +2101,16 @@
           <w:szCs w:val="32"/>
         </w:rPr>
       </w:pPr>
-      <w:hyperlink r:id="rId69">
-        <w:r>
-          <w:rPr>
-            <w:rFonts w:ascii="Times New Roman" w:eastAsia="Times New Roman" w:hAnsi="Times New Roman" w:cs="Times New Roman"/>
-            <w:sz w:val="32"/>
-            <w:szCs w:val="32"/>
-            <w:highlight w:val="yellow"/>
-            <w:u w:val="single"/>
-          </w:rPr>
-          <w:t>http://empirenews.net/</w:t>
+      <w:hyperlink r:id="rId73">
+        <w:r>
+          <w:rPr>
+            <w:rFonts w:ascii="Times New Roman" w:eastAsia="Times New Roman" w:hAnsi="Times New Roman" w:cs="Times New Roman"/>
+            <w:sz w:val="32"/>
+            <w:szCs w:val="32"/>
+            <w:highlight w:val="yellow"/>
+            <w:u w:val="single"/>
+          </w:rPr>
+          <w:t>http://realnewsrightnow.com/</w:t>
         </w:r>
       </w:hyperlink>
     </w:p>
@@ -1909,19 +2122,21 @@
         <w:rPr>
           <w:rFonts w:ascii="Times New Roman" w:eastAsia="Times New Roman" w:hAnsi="Times New Roman" w:cs="Times New Roman"/>
           <w:b/>
-          <w:sz w:val="32"/>
-          <w:szCs w:val="32"/>
-        </w:rPr>
-      </w:pPr>
-      <w:hyperlink r:id="rId70">
-        <w:r>
-          <w:rPr>
-            <w:rFonts w:ascii="Times New Roman" w:eastAsia="Times New Roman" w:hAnsi="Times New Roman" w:cs="Times New Roman"/>
-            <w:sz w:val="32"/>
-            <w:szCs w:val="32"/>
-            <w:u w:val="single"/>
-          </w:rPr>
-          <w:t>http://www.fakingnews.firstpost.com/</w:t>
+          <w:strike/>
+          <w:sz w:val="32"/>
+          <w:szCs w:val="32"/>
+        </w:rPr>
+      </w:pPr>
+      <w:hyperlink r:id="rId74">
+        <w:r>
+          <w:rPr>
+            <w:rFonts w:ascii="Times New Roman" w:eastAsia="Times New Roman" w:hAnsi="Times New Roman" w:cs="Times New Roman"/>
+            <w:strike/>
+            <w:sz w:val="32"/>
+            <w:szCs w:val="32"/>
+            <w:u w:val="single"/>
+          </w:rPr>
+          <w:t>http://theracketreport.com/</w:t>
         </w:r>
       </w:hyperlink>
     </w:p>
@@ -1937,15 +2152,16 @@
           <w:szCs w:val="32"/>
         </w:rPr>
       </w:pPr>
-      <w:hyperlink r:id="rId71">
-        <w:r>
-          <w:rPr>
-            <w:rFonts w:ascii="Times New Roman" w:eastAsia="Times New Roman" w:hAnsi="Times New Roman" w:cs="Times New Roman"/>
-            <w:sz w:val="32"/>
-            <w:szCs w:val="32"/>
-            <w:u w:val="single"/>
-          </w:rPr>
-          <w:t>https://www.themrcblog.com/</w:t>
+      <w:hyperlink r:id="rId75">
+        <w:r>
+          <w:rPr>
+            <w:rFonts w:ascii="Times New Roman" w:eastAsia="Times New Roman" w:hAnsi="Times New Roman" w:cs="Times New Roman"/>
+            <w:sz w:val="32"/>
+            <w:szCs w:val="32"/>
+            <w:highlight w:val="yellow"/>
+            <w:u w:val="single"/>
+          </w:rPr>
+          <w:t>http://usadailytime.com/</w:t>
         </w:r>
       </w:hyperlink>
     </w:p>
@@ -1955,110 +2171,7 @@
         <w:spacing w:after="0" w:line="276" w:lineRule="auto"/>
         <w:ind w:left="720"/>
         <w:rPr>
-          <w:rFonts w:ascii="Times New Roman" w:eastAsia="Times New Roman" w:hAnsi="Times New Roman" w:cs="Times New Roman"/>
-          <w:b/>
-          <w:strike/>
-          <w:sz w:val="32"/>
-          <w:szCs w:val="32"/>
-        </w:rPr>
-      </w:pPr>
-      <w:hyperlink r:id="rId72">
-        <w:r>
-          <w:rPr>
-            <w:rFonts w:ascii="Times New Roman" w:eastAsia="Times New Roman" w:hAnsi="Times New Roman" w:cs="Times New Roman"/>
-            <w:strike/>
-            <w:sz w:val="32"/>
-            <w:szCs w:val="32"/>
-            <w:u w:val="single"/>
-          </w:rPr>
-          <w:t>http://news4ktla.com/</w:t>
-        </w:r>
-      </w:hyperlink>
-    </w:p>
-    <w:p>
-      <w:pPr>
-        <w:pStyle w:val="normal"/>
-        <w:spacing w:after="0" w:line="276" w:lineRule="auto"/>
-        <w:ind w:left="720"/>
-        <w:rPr>
-          <w:rFonts w:ascii="Times New Roman" w:eastAsia="Times New Roman" w:hAnsi="Times New Roman" w:cs="Times New Roman"/>
-          <w:b/>
-          <w:strike/>
-          <w:sz w:val="32"/>
-          <w:szCs w:val="32"/>
-        </w:rPr>
-      </w:pPr>
-      <w:hyperlink r:id="rId73">
-        <w:r>
-          <w:rPr>
-            <w:rFonts w:ascii="Times New Roman" w:eastAsia="Times New Roman" w:hAnsi="Times New Roman" w:cs="Times New Roman"/>
-            <w:strike/>
-            <w:sz w:val="32"/>
-            <w:szCs w:val="32"/>
-            <w:u w:val="single"/>
-          </w:rPr>
-          <w:t>http://newsexaminer.net/</w:t>
-        </w:r>
-      </w:hyperlink>
-    </w:p>
-    <w:p>
-      <w:pPr>
-        <w:pStyle w:val="normal"/>
-        <w:spacing w:after="0" w:line="276" w:lineRule="auto"/>
-        <w:ind w:left="720"/>
-        <w:rPr>
-          <w:rFonts w:ascii="Times New Roman" w:eastAsia="Times New Roman" w:hAnsi="Times New Roman" w:cs="Times New Roman"/>
-          <w:b/>
-          <w:sz w:val="32"/>
-          <w:szCs w:val="32"/>
-        </w:rPr>
-      </w:pPr>
-      <w:hyperlink r:id="rId74">
-        <w:r>
-          <w:rPr>
-            <w:rFonts w:ascii="Times New Roman" w:eastAsia="Times New Roman" w:hAnsi="Times New Roman" w:cs="Times New Roman"/>
-            <w:sz w:val="32"/>
-            <w:szCs w:val="32"/>
-            <w:highlight w:val="yellow"/>
-            <w:u w:val="single"/>
-          </w:rPr>
-          <w:t>http://realnewsrightnow.com/</w:t>
-        </w:r>
-      </w:hyperlink>
-    </w:p>
-    <w:p>
-      <w:pPr>
-        <w:pStyle w:val="normal"/>
-        <w:spacing w:after="0" w:line="276" w:lineRule="auto"/>
-        <w:ind w:left="720"/>
-        <w:rPr>
-          <w:rFonts w:ascii="Times New Roman" w:eastAsia="Times New Roman" w:hAnsi="Times New Roman" w:cs="Times New Roman"/>
-          <w:b/>
-          <w:strike/>
-          <w:sz w:val="32"/>
-          <w:szCs w:val="32"/>
-        </w:rPr>
-      </w:pPr>
-      <w:hyperlink r:id="rId75">
-        <w:r>
-          <w:rPr>
-            <w:rFonts w:ascii="Times New Roman" w:eastAsia="Times New Roman" w:hAnsi="Times New Roman" w:cs="Times New Roman"/>
-            <w:strike/>
-            <w:sz w:val="32"/>
-            <w:szCs w:val="32"/>
-            <w:u w:val="single"/>
-          </w:rPr>
-          <w:t>http://theracketreport.com/</w:t>
-        </w:r>
-      </w:hyperlink>
-    </w:p>
-    <w:p>
-      <w:pPr>
-        <w:pStyle w:val="normal"/>
-        <w:spacing w:after="0" w:line="276" w:lineRule="auto"/>
-        <w:ind w:left="720"/>
-        <w:rPr>
-          <w:rFonts w:ascii="Times New Roman" w:eastAsia="Times New Roman" w:hAnsi="Times New Roman" w:cs="Times New Roman"/>
+          <w:rFonts w:ascii="Times New Roman" w:eastAsia="Times New Roman" w:hAnsi="Times New Roman" w:cs="Times New Roman" w:hint="eastAsia"/>
           <w:b/>
           <w:sz w:val="32"/>
           <w:szCs w:val="32"/>
@@ -2073,38 +2186,15 @@
             <w:highlight w:val="yellow"/>
             <w:u w:val="single"/>
           </w:rPr>
-          <w:t>http://usadailytime.com/</w:t>
-        </w:r>
-      </w:hyperlink>
-    </w:p>
-    <w:p>
-      <w:pPr>
-        <w:pStyle w:val="normal"/>
-        <w:spacing w:after="0" w:line="276" w:lineRule="auto"/>
-        <w:ind w:left="720"/>
+          <w:t>http://abriluno.com/</w:t>
+        </w:r>
+      </w:hyperlink>
+      <w:r>
         <w:rPr>
           <w:rFonts w:ascii="Times New Roman" w:eastAsia="Times New Roman" w:hAnsi="Times New Roman" w:cs="Times New Roman" w:hint="eastAsia"/>
-          <w:b/>
-          <w:sz w:val="32"/>
-          <w:szCs w:val="32"/>
-        </w:rPr>
-      </w:pPr>
-      <w:hyperlink r:id="rId77">
-        <w:r>
-          <w:rPr>
-            <w:rFonts w:ascii="Times New Roman" w:eastAsia="Times New Roman" w:hAnsi="Times New Roman" w:cs="Times New Roman"/>
-            <w:sz w:val="32"/>
-            <w:szCs w:val="32"/>
-            <w:u w:val="single"/>
-          </w:rPr>
-          <w:t>http://abriluno.com/</w:t>
-        </w:r>
-      </w:hyperlink>
-      <w:r>
-        <w:rPr>
-          <w:rFonts w:ascii="Times New Roman" w:eastAsia="Times New Roman" w:hAnsi="Times New Roman" w:cs="Times New Roman" w:hint="eastAsia"/>
-          <w:sz w:val="32"/>
-          <w:szCs w:val="32"/>
+          <w:sz w:val="32"/>
+          <w:szCs w:val="32"/>
+          <w:highlight w:val="yellow"/>
           <w:u w:val="single"/>
         </w:rPr>
         <w:t xml:space="preserve">     nothing</w:t>
@@ -2122,15 +2212,25 @@
           <w:szCs w:val="32"/>
         </w:rPr>
       </w:pPr>
-      <w:hyperlink r:id="rId78">
-        <w:r>
-          <w:rPr>
-            <w:rFonts w:ascii="Times New Roman" w:eastAsia="Times New Roman" w:hAnsi="Times New Roman" w:cs="Times New Roman"/>
-            <w:sz w:val="32"/>
-            <w:szCs w:val="32"/>
-            <w:u w:val="single"/>
-          </w:rPr>
-          <w:t>https://aceflashman.wordpress.com/</w:t>
+      <w:hyperlink r:id="rId77">
+        <w:r>
+          <w:rPr>
+            <w:rFonts w:ascii="Times New Roman" w:eastAsia="Times New Roman" w:hAnsi="Times New Roman" w:cs="Times New Roman"/>
+            <w:strike/>
+            <w:sz w:val="32"/>
+            <w:szCs w:val="32"/>
+            <w:u w:val="single"/>
+          </w:rPr>
+          <w:t>https://aceflashman.wordpress.com</w:t>
+        </w:r>
+        <w:r>
+          <w:rPr>
+            <w:rFonts w:ascii="Times New Roman" w:eastAsia="Times New Roman" w:hAnsi="Times New Roman" w:cs="Times New Roman"/>
+            <w:sz w:val="32"/>
+            <w:szCs w:val="32"/>
+            <w:u w:val="single"/>
+          </w:rPr>
+          <w:t>/</w:t>
         </w:r>
       </w:hyperlink>
       <w:r>
@@ -2151,14 +2251,16 @@
         <w:rPr>
           <w:rFonts w:ascii="Times New Roman" w:eastAsia="Times New Roman" w:hAnsi="Times New Roman" w:cs="Times New Roman" w:hint="eastAsia"/>
           <w:b/>
-          <w:sz w:val="32"/>
-          <w:szCs w:val="32"/>
-        </w:rPr>
-      </w:pPr>
-      <w:hyperlink r:id="rId79">
-        <w:r>
-          <w:rPr>
-            <w:rFonts w:ascii="Times New Roman" w:eastAsia="Times New Roman" w:hAnsi="Times New Roman" w:cs="Times New Roman"/>
+          <w:strike/>
+          <w:sz w:val="32"/>
+          <w:szCs w:val="32"/>
+        </w:rPr>
+      </w:pPr>
+      <w:hyperlink r:id="rId78">
+        <w:r>
+          <w:rPr>
+            <w:rFonts w:ascii="Times New Roman" w:eastAsia="Times New Roman" w:hAnsi="Times New Roman" w:cs="Times New Roman"/>
+            <w:strike/>
             <w:sz w:val="32"/>
             <w:szCs w:val="32"/>
             <w:u w:val="single"/>
@@ -2169,6 +2271,7 @@
       <w:r>
         <w:rPr>
           <w:rFonts w:ascii="Times New Roman" w:eastAsia="Times New Roman" w:hAnsi="Times New Roman" w:cs="Times New Roman" w:hint="eastAsia"/>
+          <w:strike/>
           <w:sz w:val="32"/>
           <w:szCs w:val="32"/>
           <w:u w:val="single"/>
@@ -2189,6 +2292,32 @@
           <w:szCs w:val="32"/>
         </w:rPr>
       </w:pPr>
+      <w:hyperlink r:id="rId79">
+        <w:r>
+          <w:rPr>
+            <w:rFonts w:ascii="Times New Roman" w:eastAsia="Times New Roman" w:hAnsi="Times New Roman" w:cs="Times New Roman"/>
+            <w:strike/>
+            <w:sz w:val="32"/>
+            <w:szCs w:val="32"/>
+            <w:u w:val="single"/>
+          </w:rPr>
+          <w:t>https://adobochronicles.com/</w:t>
+        </w:r>
+      </w:hyperlink>
+    </w:p>
+    <w:p>
+      <w:pPr>
+        <w:pStyle w:val="normal"/>
+        <w:spacing w:after="0" w:line="276" w:lineRule="auto"/>
+        <w:ind w:left="720"/>
+        <w:rPr>
+          <w:rFonts w:ascii="Times New Roman" w:eastAsia="Times New Roman" w:hAnsi="Times New Roman" w:cs="Times New Roman"/>
+          <w:b/>
+          <w:strike/>
+          <w:sz w:val="32"/>
+          <w:szCs w:val="32"/>
+        </w:rPr>
+      </w:pPr>
       <w:hyperlink r:id="rId80">
         <w:r>
           <w:rPr>
@@ -2198,7 +2327,7 @@
             <w:szCs w:val="32"/>
             <w:u w:val="single"/>
           </w:rPr>
-          <w:t>https://adobochronicles.com/</w:t>
+          <w:t>https://awazetribune.com/</w:t>
         </w:r>
       </w:hyperlink>
     </w:p>
@@ -2236,7 +2365,6 @@
         <w:rPr>
           <w:rFonts w:ascii="Times New Roman" w:eastAsia="Times New Roman" w:hAnsi="Times New Roman" w:cs="Times New Roman"/>
           <w:b/>
-          <w:strike/>
           <w:sz w:val="32"/>
           <w:szCs w:val="32"/>
         </w:rPr>
@@ -2245,12 +2373,12 @@
         <w:r>
           <w:rPr>
             <w:rFonts w:ascii="Times New Roman" w:eastAsia="Times New Roman" w:hAnsi="Times New Roman" w:cs="Times New Roman"/>
-            <w:strike/>
-            <w:sz w:val="32"/>
-            <w:szCs w:val="32"/>
-            <w:u w:val="single"/>
-          </w:rPr>
-          <w:t>https://awazetribune.com/</w:t>
+            <w:sz w:val="32"/>
+            <w:szCs w:val="32"/>
+            <w:highlight w:val="yellow"/>
+            <w:u w:val="single"/>
+          </w:rPr>
+          <w:t>http://beehivebugle.com/</w:t>
         </w:r>
       </w:hyperlink>
     </w:p>
@@ -2264,6 +2392,7 @@
           <w:b/>
           <w:sz w:val="32"/>
           <w:szCs w:val="32"/>
+          <w:highlight w:val="yellow"/>
         </w:rPr>
       </w:pPr>
       <w:hyperlink r:id="rId83">
@@ -2275,7 +2404,7 @@
             <w:highlight w:val="yellow"/>
             <w:u w:val="single"/>
           </w:rPr>
-          <w:t>http://beehivebugle.com/</w:t>
+          <w:t>http://www.betootaadvocate.com/</w:t>
         </w:r>
       </w:hyperlink>
     </w:p>
@@ -2297,30 +2426,7 @@
             <w:rFonts w:ascii="Times New Roman" w:eastAsia="Times New Roman" w:hAnsi="Times New Roman" w:cs="Times New Roman"/>
             <w:sz w:val="32"/>
             <w:szCs w:val="32"/>
-            <w:u w:val="single"/>
-          </w:rPr>
-          <w:t>http://www.betootaadvocate.com/</w:t>
-        </w:r>
-      </w:hyperlink>
-    </w:p>
-    <w:p>
-      <w:pPr>
-        <w:pStyle w:val="normal"/>
-        <w:spacing w:after="0" w:line="276" w:lineRule="auto"/>
-        <w:ind w:left="720"/>
-        <w:rPr>
-          <w:rFonts w:ascii="Times New Roman" w:eastAsia="Times New Roman" w:hAnsi="Times New Roman" w:cs="Times New Roman"/>
-          <w:b/>
-          <w:sz w:val="32"/>
-          <w:szCs w:val="32"/>
-        </w:rPr>
-      </w:pPr>
-      <w:hyperlink r:id="rId85">
-        <w:r>
-          <w:rPr>
-            <w:rFonts w:ascii="Times New Roman" w:eastAsia="Times New Roman" w:hAnsi="Times New Roman" w:cs="Times New Roman"/>
-            <w:sz w:val="32"/>
-            <w:szCs w:val="32"/>
+            <w:highlight w:val="yellow"/>
             <w:u w:val="single"/>
           </w:rPr>
           <w:t>http://www.newyorker.com/humor/borowitz-report</w:t>
@@ -2377,6 +2483,7 @@
           <w:sz w:val="32"/>
           <w:szCs w:val="32"/>
         </w:rPr>
+        <w:lastRenderedPageBreak/>
         <w:t>Hate</w:t>
       </w:r>
     </w:p>
@@ -2404,6 +2511,30 @@
           <w:szCs w:val="32"/>
         </w:rPr>
       </w:pPr>
+      <w:hyperlink r:id="rId85">
+        <w:r>
+          <w:rPr>
+            <w:rFonts w:ascii="Times New Roman" w:eastAsia="Times New Roman" w:hAnsi="Times New Roman" w:cs="Times New Roman"/>
+            <w:sz w:val="32"/>
+            <w:szCs w:val="32"/>
+            <w:highlight w:val="yellow"/>
+            <w:u w:val="single"/>
+          </w:rPr>
+          <w:t>http://www.frontpagemag.com/</w:t>
+        </w:r>
+      </w:hyperlink>
+    </w:p>
+    <w:p>
+      <w:pPr>
+        <w:pStyle w:val="normal"/>
+        <w:ind w:firstLine="720"/>
+        <w:rPr>
+          <w:rFonts w:ascii="Times New Roman" w:eastAsia="Times New Roman" w:hAnsi="Times New Roman" w:cs="Times New Roman"/>
+          <w:b/>
+          <w:sz w:val="32"/>
+          <w:szCs w:val="32"/>
+        </w:rPr>
+      </w:pPr>
       <w:hyperlink r:id="rId86">
         <w:r>
           <w:rPr>
@@ -2413,7 +2544,7 @@
             <w:highlight w:val="yellow"/>
             <w:u w:val="single"/>
           </w:rPr>
-          <w:t>http://www.frontpagemag.com/</w:t>
+          <w:t>http://www.vdare.com/</w:t>
         </w:r>
       </w:hyperlink>
     </w:p>
@@ -2424,6 +2555,7 @@
         <w:rPr>
           <w:rFonts w:ascii="Times New Roman" w:eastAsia="Times New Roman" w:hAnsi="Times New Roman" w:cs="Times New Roman"/>
           <w:b/>
+          <w:strike/>
           <w:sz w:val="32"/>
           <w:szCs w:val="32"/>
         </w:rPr>
@@ -2432,12 +2564,12 @@
         <w:r>
           <w:rPr>
             <w:rFonts w:ascii="Times New Roman" w:eastAsia="Times New Roman" w:hAnsi="Times New Roman" w:cs="Times New Roman"/>
-            <w:sz w:val="32"/>
-            <w:szCs w:val="32"/>
-            <w:highlight w:val="yellow"/>
-            <w:u w:val="single"/>
-          </w:rPr>
-          <w:t>http://www.vdare.com/</w:t>
+            <w:strike/>
+            <w:sz w:val="32"/>
+            <w:szCs w:val="32"/>
+            <w:u w:val="single"/>
+          </w:rPr>
+          <w:t>https://concisepolitics.com/</w:t>
         </w:r>
       </w:hyperlink>
     </w:p>
@@ -2462,7 +2594,7 @@
             <w:szCs w:val="32"/>
             <w:u w:val="single"/>
           </w:rPr>
-          <w:t>https://concisepolitics.com/</w:t>
+          <w:t>http://www.expose1933.com/</w:t>
         </w:r>
       </w:hyperlink>
     </w:p>
@@ -2487,7 +2619,7 @@
             <w:szCs w:val="32"/>
             <w:u w:val="single"/>
           </w:rPr>
-          <w:t>http://www.expose1933.com/</w:t>
+          <w:t>https://www.jihadwatch.org/</w:t>
         </w:r>
       </w:hyperlink>
     </w:p>
@@ -2498,7 +2630,6 @@
         <w:rPr>
           <w:rFonts w:ascii="Times New Roman" w:eastAsia="Times New Roman" w:hAnsi="Times New Roman" w:cs="Times New Roman"/>
           <w:b/>
-          <w:strike/>
           <w:sz w:val="32"/>
           <w:szCs w:val="32"/>
         </w:rPr>
@@ -2507,12 +2638,61 @@
         <w:r>
           <w:rPr>
             <w:rFonts w:ascii="Times New Roman" w:eastAsia="Times New Roman" w:hAnsi="Times New Roman" w:cs="Times New Roman"/>
+            <w:sz w:val="32"/>
+            <w:szCs w:val="32"/>
+            <w:highlight w:val="yellow"/>
+            <w:u w:val="single"/>
+          </w:rPr>
+          <w:t>http://www.infostormer.com/</w:t>
+        </w:r>
+      </w:hyperlink>
+    </w:p>
+    <w:p>
+      <w:pPr>
+        <w:pStyle w:val="normal"/>
+        <w:ind w:firstLine="720"/>
+        <w:rPr>
+          <w:rFonts w:ascii="Times New Roman" w:eastAsia="Times New Roman" w:hAnsi="Times New Roman" w:cs="Times New Roman"/>
+          <w:b/>
+          <w:sz w:val="32"/>
+          <w:szCs w:val="32"/>
+        </w:rPr>
+      </w:pPr>
+      <w:hyperlink r:id="rId91">
+        <w:r>
+          <w:rPr>
+            <w:rFonts w:ascii="Times New Roman" w:eastAsia="Times New Roman" w:hAnsi="Times New Roman" w:cs="Times New Roman"/>
+            <w:sz w:val="32"/>
+            <w:szCs w:val="32"/>
+            <w:highlight w:val="yellow"/>
+            <w:u w:val="single"/>
+          </w:rPr>
+          <w:t>http://www.actforamerica.org/news</w:t>
+        </w:r>
+      </w:hyperlink>
+    </w:p>
+    <w:p>
+      <w:pPr>
+        <w:pStyle w:val="normal"/>
+        <w:ind w:firstLine="720"/>
+        <w:rPr>
+          <w:rFonts w:ascii="Times New Roman" w:eastAsia="Times New Roman" w:hAnsi="Times New Roman" w:cs="Times New Roman"/>
+          <w:b/>
+          <w:strike/>
+          <w:sz w:val="32"/>
+          <w:szCs w:val="32"/>
+        </w:rPr>
+      </w:pPr>
+      <w:hyperlink r:id="rId92">
+        <w:r>
+          <w:rPr>
+            <w:rFonts w:ascii="Times New Roman" w:eastAsia="Times New Roman" w:hAnsi="Times New Roman" w:cs="Times New Roman"/>
             <w:strike/>
             <w:sz w:val="32"/>
             <w:szCs w:val="32"/>
             <w:u w:val="single"/>
           </w:rPr>
-          <w:t>https://www.jihadwatch.org/</w:t>
+          <w:t>http://americanborderpatrol.com/</w:t>
         </w:r>
       </w:hyperlink>
     </w:p>
@@ -2527,16 +2707,16 @@
           <w:szCs w:val="32"/>
         </w:rPr>
       </w:pPr>
-      <w:hyperlink r:id="rId91">
-        <w:r>
-          <w:rPr>
-            <w:rFonts w:ascii="Times New Roman" w:eastAsia="Times New Roman" w:hAnsi="Times New Roman" w:cs="Times New Roman"/>
-            <w:sz w:val="32"/>
-            <w:szCs w:val="32"/>
-            <w:highlight w:val="yellow"/>
-            <w:u w:val="single"/>
-          </w:rPr>
-          <w:t>http://www.infostormer.com/</w:t>
+      <w:hyperlink r:id="rId93">
+        <w:r>
+          <w:rPr>
+            <w:rFonts w:ascii="Times New Roman" w:eastAsia="Times New Roman" w:hAnsi="Times New Roman" w:cs="Times New Roman"/>
+            <w:sz w:val="32"/>
+            <w:szCs w:val="32"/>
+            <w:highlight w:val="yellow"/>
+            <w:u w:val="single"/>
+          </w:rPr>
+          <w:t>https://www.amren.com/</w:t>
         </w:r>
       </w:hyperlink>
     </w:p>
@@ -2547,20 +2727,21 @@
         <w:rPr>
           <w:rFonts w:ascii="Times New Roman" w:eastAsia="Times New Roman" w:hAnsi="Times New Roman" w:cs="Times New Roman"/>
           <w:b/>
-          <w:sz w:val="32"/>
-          <w:szCs w:val="32"/>
-        </w:rPr>
-      </w:pPr>
-      <w:hyperlink r:id="rId92">
-        <w:r>
-          <w:rPr>
-            <w:rFonts w:ascii="Times New Roman" w:eastAsia="Times New Roman" w:hAnsi="Times New Roman" w:cs="Times New Roman"/>
-            <w:sz w:val="32"/>
-            <w:szCs w:val="32"/>
-            <w:highlight w:val="yellow"/>
-            <w:u w:val="single"/>
-          </w:rPr>
-          <w:t>http://www.actforamerica.org/news</w:t>
+          <w:strike/>
+          <w:sz w:val="32"/>
+          <w:szCs w:val="32"/>
+        </w:rPr>
+      </w:pPr>
+      <w:hyperlink r:id="rId94">
+        <w:r>
+          <w:rPr>
+            <w:rFonts w:ascii="Times New Roman" w:eastAsia="Times New Roman" w:hAnsi="Times New Roman" w:cs="Times New Roman"/>
+            <w:strike/>
+            <w:sz w:val="32"/>
+            <w:szCs w:val="32"/>
+            <w:u w:val="single"/>
+          </w:rPr>
+          <w:t>http://www.barenakedislam.com/</w:t>
         </w:r>
       </w:hyperlink>
     </w:p>
@@ -2575,15 +2756,16 @@
           <w:szCs w:val="32"/>
         </w:rPr>
       </w:pPr>
-      <w:hyperlink r:id="rId93">
-        <w:r>
-          <w:rPr>
-            <w:rFonts w:ascii="Times New Roman" w:eastAsia="Times New Roman" w:hAnsi="Times New Roman" w:cs="Times New Roman"/>
-            <w:sz w:val="32"/>
-            <w:szCs w:val="32"/>
-            <w:u w:val="single"/>
-          </w:rPr>
-          <w:t>http://americanborderpatrol.com/</w:t>
+      <w:hyperlink r:id="rId95">
+        <w:r>
+          <w:rPr>
+            <w:rFonts w:ascii="Times New Roman" w:eastAsia="Times New Roman" w:hAnsi="Times New Roman" w:cs="Times New Roman"/>
+            <w:sz w:val="32"/>
+            <w:szCs w:val="32"/>
+            <w:highlight w:val="yellow"/>
+            <w:u w:val="single"/>
+          </w:rPr>
+          <w:t>http://bigbluevision.com/</w:t>
         </w:r>
       </w:hyperlink>
     </w:p>
@@ -2598,15 +2780,16 @@
           <w:szCs w:val="32"/>
         </w:rPr>
       </w:pPr>
-      <w:hyperlink r:id="rId94">
-        <w:r>
-          <w:rPr>
-            <w:rFonts w:ascii="Times New Roman" w:eastAsia="Times New Roman" w:hAnsi="Times New Roman" w:cs="Times New Roman"/>
-            <w:sz w:val="32"/>
-            <w:szCs w:val="32"/>
-            <w:u w:val="single"/>
-          </w:rPr>
-          <w:t>https://www.amren.com/</w:t>
+      <w:hyperlink r:id="rId96">
+        <w:r>
+          <w:rPr>
+            <w:rFonts w:ascii="Times New Roman" w:eastAsia="Times New Roman" w:hAnsi="Times New Roman" w:cs="Times New Roman"/>
+            <w:sz w:val="32"/>
+            <w:szCs w:val="32"/>
+            <w:highlight w:val="yellow"/>
+            <w:u w:val="single"/>
+          </w:rPr>
+          <w:t>https://www.dailystormer.com/</w:t>
         </w:r>
       </w:hyperlink>
     </w:p>
@@ -2621,15 +2804,16 @@
           <w:szCs w:val="32"/>
         </w:rPr>
       </w:pPr>
-      <w:hyperlink r:id="rId95">
-        <w:r>
-          <w:rPr>
-            <w:rFonts w:ascii="Times New Roman" w:eastAsia="Times New Roman" w:hAnsi="Times New Roman" w:cs="Times New Roman"/>
-            <w:sz w:val="32"/>
-            <w:szCs w:val="32"/>
-            <w:u w:val="single"/>
-          </w:rPr>
-          <w:t>http://www.barenakedislam.com/</w:t>
+      <w:hyperlink r:id="rId97">
+        <w:r>
+          <w:rPr>
+            <w:rFonts w:ascii="Times New Roman" w:eastAsia="Times New Roman" w:hAnsi="Times New Roman" w:cs="Times New Roman"/>
+            <w:sz w:val="32"/>
+            <w:szCs w:val="32"/>
+            <w:highlight w:val="yellow"/>
+            <w:u w:val="single"/>
+          </w:rPr>
+          <w:t>https://www.darkmoon.me/</w:t>
         </w:r>
       </w:hyperlink>
     </w:p>
@@ -2644,15 +2828,16 @@
           <w:szCs w:val="32"/>
         </w:rPr>
       </w:pPr>
-      <w:hyperlink r:id="rId96">
-        <w:r>
-          <w:rPr>
-            <w:rFonts w:ascii="Times New Roman" w:eastAsia="Times New Roman" w:hAnsi="Times New Roman" w:cs="Times New Roman"/>
-            <w:sz w:val="32"/>
-            <w:szCs w:val="32"/>
-            <w:u w:val="single"/>
-          </w:rPr>
-          <w:t>http://bigbluevision.com/</w:t>
+      <w:hyperlink r:id="rId98">
+        <w:r>
+          <w:rPr>
+            <w:rFonts w:ascii="Times New Roman" w:eastAsia="Times New Roman" w:hAnsi="Times New Roman" w:cs="Times New Roman"/>
+            <w:sz w:val="32"/>
+            <w:szCs w:val="32"/>
+            <w:highlight w:val="yellow"/>
+            <w:u w:val="single"/>
+          </w:rPr>
+          <w:t>https://davidduke.com/</w:t>
         </w:r>
       </w:hyperlink>
     </w:p>
@@ -2667,15 +2852,16 @@
           <w:szCs w:val="32"/>
         </w:rPr>
       </w:pPr>
-      <w:hyperlink r:id="rId97">
-        <w:r>
-          <w:rPr>
-            <w:rFonts w:ascii="Times New Roman" w:eastAsia="Times New Roman" w:hAnsi="Times New Roman" w:cs="Times New Roman"/>
-            <w:sz w:val="32"/>
-            <w:szCs w:val="32"/>
-            <w:u w:val="single"/>
-          </w:rPr>
-          <w:t>https://www.dailystormer.com/</w:t>
+      <w:hyperlink r:id="rId99">
+        <w:r>
+          <w:rPr>
+            <w:rFonts w:ascii="Times New Roman" w:eastAsia="Times New Roman" w:hAnsi="Times New Roman" w:cs="Times New Roman"/>
+            <w:sz w:val="32"/>
+            <w:szCs w:val="32"/>
+            <w:highlight w:val="yellow"/>
+            <w:u w:val="single"/>
+          </w:rPr>
+          <w:t>http://drrichswier.com/</w:t>
         </w:r>
       </w:hyperlink>
     </w:p>
@@ -2690,15 +2876,16 @@
           <w:szCs w:val="32"/>
         </w:rPr>
       </w:pPr>
-      <w:hyperlink r:id="rId98">
-        <w:r>
-          <w:rPr>
-            <w:rFonts w:ascii="Times New Roman" w:eastAsia="Times New Roman" w:hAnsi="Times New Roman" w:cs="Times New Roman"/>
-            <w:sz w:val="32"/>
-            <w:szCs w:val="32"/>
-            <w:u w:val="single"/>
-          </w:rPr>
-          <w:t>https://www.darkmoon.me/</w:t>
+      <w:hyperlink r:id="rId100">
+        <w:r>
+          <w:rPr>
+            <w:rFonts w:ascii="Times New Roman" w:eastAsia="Times New Roman" w:hAnsi="Times New Roman" w:cs="Times New Roman"/>
+            <w:sz w:val="32"/>
+            <w:szCs w:val="32"/>
+            <w:highlight w:val="yellow"/>
+            <w:u w:val="single"/>
+          </w:rPr>
+          <w:t>http://glaringhypocrisy.com/</w:t>
         </w:r>
       </w:hyperlink>
     </w:p>
@@ -2713,15 +2900,16 @@
           <w:szCs w:val="32"/>
         </w:rPr>
       </w:pPr>
-      <w:hyperlink r:id="rId99">
-        <w:r>
-          <w:rPr>
-            <w:rFonts w:ascii="Times New Roman" w:eastAsia="Times New Roman" w:hAnsi="Times New Roman" w:cs="Times New Roman"/>
-            <w:sz w:val="32"/>
-            <w:szCs w:val="32"/>
-            <w:u w:val="single"/>
-          </w:rPr>
-          <w:t>https://davidduke.com/</w:t>
+      <w:hyperlink r:id="rId101">
+        <w:r>
+          <w:rPr>
+            <w:rFonts w:ascii="Times New Roman" w:eastAsia="Times New Roman" w:hAnsi="Times New Roman" w:cs="Times New Roman"/>
+            <w:sz w:val="32"/>
+            <w:szCs w:val="32"/>
+            <w:highlight w:val="yellow"/>
+            <w:u w:val="single"/>
+          </w:rPr>
+          <w:t>http://www.eutimes.net/</w:t>
         </w:r>
       </w:hyperlink>
     </w:p>
@@ -2732,19 +2920,21 @@
         <w:rPr>
           <w:rFonts w:ascii="Times New Roman" w:eastAsia="Times New Roman" w:hAnsi="Times New Roman" w:cs="Times New Roman"/>
           <w:b/>
-          <w:sz w:val="32"/>
-          <w:szCs w:val="32"/>
-        </w:rPr>
-      </w:pPr>
-      <w:hyperlink r:id="rId100">
-        <w:r>
-          <w:rPr>
-            <w:rFonts w:ascii="Times New Roman" w:eastAsia="Times New Roman" w:hAnsi="Times New Roman" w:cs="Times New Roman"/>
-            <w:sz w:val="32"/>
-            <w:szCs w:val="32"/>
-            <w:u w:val="single"/>
-          </w:rPr>
-          <w:t>http://drrichswier.com/</w:t>
+          <w:strike/>
+          <w:sz w:val="32"/>
+          <w:szCs w:val="32"/>
+        </w:rPr>
+      </w:pPr>
+      <w:hyperlink r:id="rId102">
+        <w:r>
+          <w:rPr>
+            <w:rFonts w:ascii="Times New Roman" w:eastAsia="Times New Roman" w:hAnsi="Times New Roman" w:cs="Times New Roman"/>
+            <w:strike/>
+            <w:sz w:val="32"/>
+            <w:szCs w:val="32"/>
+            <w:u w:val="single"/>
+          </w:rPr>
+          <w:t>http://gatesofvienna.net/</w:t>
         </w:r>
       </w:hyperlink>
     </w:p>
@@ -2755,14 +2945,16 @@
         <w:rPr>
           <w:rFonts w:ascii="Times New Roman" w:eastAsia="Times New Roman" w:hAnsi="Times New Roman" w:cs="Times New Roman"/>
           <w:b/>
-          <w:sz w:val="32"/>
-          <w:szCs w:val="32"/>
-        </w:rPr>
-      </w:pPr>
-      <w:hyperlink r:id="rId101">
-        <w:r>
-          <w:rPr>
-            <w:rFonts w:ascii="Times New Roman" w:eastAsia="Times New Roman" w:hAnsi="Times New Roman" w:cs="Times New Roman"/>
+          <w:strike/>
+          <w:sz w:val="32"/>
+          <w:szCs w:val="32"/>
+        </w:rPr>
+      </w:pPr>
+      <w:hyperlink r:id="rId103">
+        <w:r>
+          <w:rPr>
+            <w:rFonts w:ascii="Times New Roman" w:eastAsia="Times New Roman" w:hAnsi="Times New Roman" w:cs="Times New Roman"/>
+            <w:strike/>
             <w:sz w:val="32"/>
             <w:szCs w:val="32"/>
             <w:u w:val="single"/>
@@ -2778,52 +2970,7 @@
         <w:rPr>
           <w:rFonts w:ascii="Times New Roman" w:eastAsia="Times New Roman" w:hAnsi="Times New Roman" w:cs="Times New Roman"/>
           <w:b/>
-          <w:sz w:val="32"/>
-          <w:szCs w:val="32"/>
-        </w:rPr>
-      </w:pPr>
-      <w:hyperlink r:id="rId102">
-        <w:r>
-          <w:rPr>
-            <w:rFonts w:ascii="Times New Roman" w:eastAsia="Times New Roman" w:hAnsi="Times New Roman" w:cs="Times New Roman"/>
-            <w:sz w:val="32"/>
-            <w:szCs w:val="32"/>
-            <w:u w:val="single"/>
-          </w:rPr>
-          <w:t>http://www.eutimes.net/</w:t>
-        </w:r>
-      </w:hyperlink>
-    </w:p>
-    <w:p>
-      <w:pPr>
-        <w:pStyle w:val="normal"/>
-        <w:ind w:firstLine="720"/>
-        <w:rPr>
-          <w:rFonts w:ascii="Times New Roman" w:eastAsia="Times New Roman" w:hAnsi="Times New Roman" w:cs="Times New Roman"/>
-          <w:b/>
-          <w:sz w:val="32"/>
-          <w:szCs w:val="32"/>
-        </w:rPr>
-      </w:pPr>
-      <w:hyperlink r:id="rId103">
-        <w:r>
-          <w:rPr>
-            <w:rFonts w:ascii="Times New Roman" w:eastAsia="Times New Roman" w:hAnsi="Times New Roman" w:cs="Times New Roman"/>
-            <w:sz w:val="32"/>
-            <w:szCs w:val="32"/>
-            <w:u w:val="single"/>
-          </w:rPr>
-          <w:t>http://gatesofvienna.net/</w:t>
-        </w:r>
-      </w:hyperlink>
-    </w:p>
-    <w:p>
-      <w:pPr>
-        <w:pStyle w:val="normal"/>
-        <w:ind w:firstLine="720"/>
-        <w:rPr>
-          <w:rFonts w:ascii="Times New Roman" w:eastAsia="Times New Roman" w:hAnsi="Times New Roman" w:cs="Times New Roman"/>
-          <w:b/>
+          <w:strike/>
           <w:sz w:val="32"/>
           <w:szCs w:val="32"/>
         </w:rPr>
@@ -2832,29 +2979,7 @@
         <w:r>
           <w:rPr>
             <w:rFonts w:ascii="Times New Roman" w:eastAsia="Times New Roman" w:hAnsi="Times New Roman" w:cs="Times New Roman"/>
-            <w:sz w:val="32"/>
-            <w:szCs w:val="32"/>
-            <w:u w:val="single"/>
-          </w:rPr>
-          <w:t>http://glaringhypocrisy.com/</w:t>
-        </w:r>
-      </w:hyperlink>
-    </w:p>
-    <w:p>
-      <w:pPr>
-        <w:pStyle w:val="normal"/>
-        <w:ind w:firstLine="720"/>
-        <w:rPr>
-          <w:rFonts w:ascii="Times New Roman" w:eastAsia="Times New Roman" w:hAnsi="Times New Roman" w:cs="Times New Roman"/>
-          <w:b/>
-          <w:sz w:val="32"/>
-          <w:szCs w:val="32"/>
-        </w:rPr>
-      </w:pPr>
-      <w:hyperlink r:id="rId105">
-        <w:r>
-          <w:rPr>
-            <w:rFonts w:ascii="Times New Roman" w:eastAsia="Times New Roman" w:hAnsi="Times New Roman" w:cs="Times New Roman"/>
+            <w:strike/>
             <w:sz w:val="32"/>
             <w:szCs w:val="32"/>
             <w:u w:val="single"/>
@@ -2911,40 +3036,51 @@
           <w:szCs w:val="32"/>
         </w:rPr>
       </w:pPr>
+      <w:hyperlink r:id="rId105">
+        <w:r>
+          <w:rPr>
+            <w:rFonts w:ascii="Times New Roman" w:eastAsia="Times New Roman" w:hAnsi="Times New Roman" w:cs="Times New Roman"/>
+            <w:strike/>
+            <w:sz w:val="32"/>
+            <w:szCs w:val="32"/>
+            <w:u w:val="single"/>
+          </w:rPr>
+          <w:t>https://deadlyclear.wordpress.com/</w:t>
+        </w:r>
+      </w:hyperlink>
+      <w:r>
+        <w:rPr>
+          <w:rFonts w:ascii="Times New Roman" w:eastAsia="Times New Roman" w:hAnsi="Times New Roman" w:cs="Times New Roman" w:hint="eastAsia"/>
+          <w:strike/>
+          <w:sz w:val="32"/>
+          <w:szCs w:val="32"/>
+          <w:u w:val="single"/>
+        </w:rPr>
+        <w:t xml:space="preserve">      </w:t>
+      </w:r>
+      <w:r>
+        <w:rPr>
+          <w:rFonts w:ascii="Times New Roman" w:eastAsia="Times New Roman" w:hAnsi="Times New Roman" w:cs="Times New Roman" w:hint="eastAsia"/>
+          <w:sz w:val="32"/>
+          <w:szCs w:val="32"/>
+          <w:u w:val="single"/>
+        </w:rPr>
+        <w:t xml:space="preserve"> CONNECT ERROR</w:t>
+      </w:r>
+    </w:p>
+    <w:p>
+      <w:pPr>
+        <w:pStyle w:val="normal"/>
+        <w:ind w:left="284"/>
+        <w:rPr>
+          <w:rFonts w:ascii="Times New Roman" w:eastAsia="Times New Roman" w:hAnsi="Times New Roman" w:cs="Times New Roman"/>
+          <w:b/>
+          <w:strike/>
+          <w:sz w:val="32"/>
+          <w:szCs w:val="32"/>
+        </w:rPr>
+      </w:pPr>
       <w:hyperlink r:id="rId106">
-        <w:r>
-          <w:rPr>
-            <w:rFonts w:ascii="Times New Roman" w:eastAsia="Times New Roman" w:hAnsi="Times New Roman" w:cs="Times New Roman"/>
-            <w:sz w:val="32"/>
-            <w:szCs w:val="32"/>
-            <w:u w:val="single"/>
-          </w:rPr>
-          <w:t>https://deadlyclear.wordpress.com/</w:t>
-        </w:r>
-      </w:hyperlink>
-      <w:r>
-        <w:rPr>
-          <w:rFonts w:ascii="Times New Roman" w:eastAsia="Times New Roman" w:hAnsi="Times New Roman" w:cs="Times New Roman" w:hint="eastAsia"/>
-          <w:sz w:val="32"/>
-          <w:szCs w:val="32"/>
-          <w:u w:val="single"/>
-        </w:rPr>
-        <w:t xml:space="preserve">       CONNECT ERROR</w:t>
-      </w:r>
-    </w:p>
-    <w:p>
-      <w:pPr>
-        <w:pStyle w:val="normal"/>
-        <w:ind w:left="284"/>
-        <w:rPr>
-          <w:rFonts w:ascii="Times New Roman" w:eastAsia="Times New Roman" w:hAnsi="Times New Roman" w:cs="Times New Roman"/>
-          <w:b/>
-          <w:strike/>
-          <w:sz w:val="32"/>
-          <w:szCs w:val="32"/>
-        </w:rPr>
-      </w:pPr>
-      <w:hyperlink r:id="rId107">
         <w:r>
           <w:rPr>
             <w:rFonts w:ascii="Times New Roman" w:eastAsia="Times New Roman" w:hAnsi="Times New Roman" w:cs="Times New Roman"/>
@@ -2986,6 +3122,7 @@
           <w:highlight w:val="yellow"/>
           <w:u w:val="single"/>
         </w:rPr>
+        <w:lastRenderedPageBreak/>
         <w:t>http://100percentfedu</w:t>
       </w:r>
       <w:r>
@@ -3010,6 +3147,30 @@
           <w:szCs w:val="32"/>
         </w:rPr>
       </w:pPr>
+      <w:hyperlink r:id="rId107">
+        <w:r>
+          <w:rPr>
+            <w:rFonts w:ascii="Times New Roman" w:eastAsia="Times New Roman" w:hAnsi="Times New Roman" w:cs="Times New Roman"/>
+            <w:sz w:val="32"/>
+            <w:szCs w:val="32"/>
+            <w:highlight w:val="yellow"/>
+            <w:u w:val="single"/>
+          </w:rPr>
+          <w:t>http://www.americanthinker.com/</w:t>
+        </w:r>
+      </w:hyperlink>
+    </w:p>
+    <w:p>
+      <w:pPr>
+        <w:pStyle w:val="normal"/>
+        <w:ind w:left="284"/>
+        <w:rPr>
+          <w:rFonts w:ascii="Times New Roman" w:eastAsia="Times New Roman" w:hAnsi="Times New Roman" w:cs="Times New Roman"/>
+          <w:b/>
+          <w:sz w:val="32"/>
+          <w:szCs w:val="32"/>
+        </w:rPr>
+      </w:pPr>
       <w:hyperlink r:id="rId108">
         <w:r>
           <w:rPr>
@@ -3019,7 +3180,7 @@
             <w:highlight w:val="yellow"/>
             <w:u w:val="single"/>
           </w:rPr>
-          <w:t>http://www.americanthinker.com/</w:t>
+          <w:t>https://www.ammoland.com/</w:t>
         </w:r>
       </w:hyperlink>
     </w:p>
@@ -3043,7 +3204,7 @@
             <w:highlight w:val="yellow"/>
             <w:u w:val="single"/>
           </w:rPr>
-          <w:t>https://www.ammoland.com/</w:t>
+          <w:t>http://www.charismanews.com/</w:t>
         </w:r>
       </w:hyperlink>
     </w:p>
@@ -3067,6 +3228,235 @@
             <w:highlight w:val="yellow"/>
             <w:u w:val="single"/>
           </w:rPr>
+          <w:t>http://endingthefed.com/</w:t>
+        </w:r>
+      </w:hyperlink>
+    </w:p>
+    <w:p>
+      <w:pPr>
+        <w:pStyle w:val="normal"/>
+        <w:ind w:left="284"/>
+        <w:rPr>
+          <w:rFonts w:ascii="Times New Roman" w:eastAsia="Times New Roman" w:hAnsi="Times New Roman" w:cs="Times New Roman"/>
+          <w:b/>
+          <w:strike/>
+          <w:sz w:val="32"/>
+          <w:szCs w:val="32"/>
+        </w:rPr>
+      </w:pPr>
+      <w:hyperlink r:id="rId111">
+        <w:r>
+          <w:rPr>
+            <w:rFonts w:ascii="Times New Roman" w:eastAsia="Times New Roman" w:hAnsi="Times New Roman" w:cs="Times New Roman"/>
+            <w:strike/>
+            <w:sz w:val="32"/>
+            <w:szCs w:val="32"/>
+            <w:u w:val="single"/>
+          </w:rPr>
+          <w:t>http://citizensunited.org/</w:t>
+        </w:r>
+      </w:hyperlink>
+    </w:p>
+    <w:p>
+      <w:pPr>
+        <w:pStyle w:val="normal"/>
+        <w:ind w:left="284"/>
+        <w:rPr>
+          <w:rFonts w:ascii="Times New Roman" w:eastAsia="Times New Roman" w:hAnsi="Times New Roman" w:cs="Times New Roman"/>
+          <w:b/>
+          <w:sz w:val="32"/>
+          <w:szCs w:val="32"/>
+        </w:rPr>
+      </w:pPr>
+      <w:hyperlink r:id="rId112">
+        <w:r>
+          <w:rPr>
+            <w:rFonts w:ascii="Times New Roman" w:eastAsia="Times New Roman" w:hAnsi="Times New Roman" w:cs="Times New Roman"/>
+            <w:sz w:val="32"/>
+            <w:szCs w:val="32"/>
+            <w:highlight w:val="yellow"/>
+            <w:u w:val="single"/>
+          </w:rPr>
+          <w:t>http://conservativehq.com/</w:t>
+        </w:r>
+      </w:hyperlink>
+    </w:p>
+    <w:p>
+      <w:pPr>
+        <w:pStyle w:val="normal"/>
+        <w:ind w:left="284"/>
+        <w:rPr>
+          <w:rFonts w:ascii="Times New Roman" w:eastAsia="Times New Roman" w:hAnsi="Times New Roman" w:cs="Times New Roman"/>
+          <w:b/>
+          <w:sz w:val="32"/>
+          <w:szCs w:val="32"/>
+        </w:rPr>
+      </w:pPr>
+      <w:hyperlink r:id="rId113">
+        <w:r>
+          <w:rPr>
+            <w:rFonts w:ascii="Times New Roman" w:eastAsia="Times New Roman" w:hAnsi="Times New Roman" w:cs="Times New Roman"/>
+            <w:sz w:val="32"/>
+            <w:szCs w:val="32"/>
+            <w:highlight w:val="yellow"/>
+            <w:u w:val="single"/>
+          </w:rPr>
+          <w:t>http://www.dailywire.com/#</w:t>
+        </w:r>
+      </w:hyperlink>
+    </w:p>
+    <w:p>
+      <w:pPr>
+        <w:pStyle w:val="normal"/>
+        <w:ind w:left="284"/>
+        <w:rPr>
+          <w:rFonts w:ascii="Times New Roman" w:eastAsia="Times New Roman" w:hAnsi="Times New Roman" w:cs="Times New Roman"/>
+          <w:b/>
+          <w:sz w:val="32"/>
+          <w:szCs w:val="32"/>
+        </w:rPr>
+      </w:pPr>
+      <w:hyperlink r:id="rId114">
+        <w:r>
+          <w:rPr>
+            <w:rFonts w:ascii="Times New Roman" w:eastAsia="Times New Roman" w:hAnsi="Times New Roman" w:cs="Times New Roman"/>
+            <w:sz w:val="32"/>
+            <w:szCs w:val="32"/>
+            <w:highlight w:val="yellow"/>
+            <w:u w:val="single"/>
+          </w:rPr>
+          <w:t>http://countercurrentnews.com/</w:t>
+        </w:r>
+      </w:hyperlink>
+    </w:p>
+    <w:p>
+      <w:pPr>
+        <w:pStyle w:val="normal"/>
+        <w:ind w:left="284"/>
+        <w:rPr>
+          <w:rFonts w:ascii="Times New Roman" w:eastAsia="Times New Roman" w:hAnsi="Times New Roman" w:cs="Times New Roman"/>
+          <w:b/>
+          <w:strike/>
+          <w:sz w:val="32"/>
+          <w:szCs w:val="32"/>
+        </w:rPr>
+      </w:pPr>
+      <w:hyperlink r:id="rId115">
+        <w:r>
+          <w:rPr>
+            <w:rFonts w:ascii="Times New Roman" w:eastAsia="Times New Roman" w:hAnsi="Times New Roman" w:cs="Times New Roman"/>
+            <w:strike/>
+            <w:sz w:val="32"/>
+            <w:szCs w:val="32"/>
+            <w:u w:val="single"/>
+          </w:rPr>
+          <w:t>http://instaworldnews.com/</w:t>
+        </w:r>
+      </w:hyperlink>
+    </w:p>
+    <w:p>
+      <w:pPr>
+        <w:pStyle w:val="normal"/>
+        <w:ind w:left="284"/>
+        <w:rPr>
+          <w:rFonts w:ascii="Times New Roman" w:eastAsia="Times New Roman" w:hAnsi="Times New Roman" w:cs="Times New Roman"/>
+          <w:b/>
+          <w:sz w:val="32"/>
+          <w:szCs w:val="32"/>
+        </w:rPr>
+      </w:pPr>
+      <w:hyperlink r:id="rId116">
+        <w:r>
+          <w:rPr>
+            <w:rFonts w:ascii="Times New Roman" w:eastAsia="Times New Roman" w:hAnsi="Times New Roman" w:cs="Times New Roman"/>
+            <w:sz w:val="32"/>
+            <w:szCs w:val="32"/>
+            <w:highlight w:val="yellow"/>
+            <w:u w:val="single"/>
+          </w:rPr>
+          <w:t>https://lewrockwell.com/</w:t>
+        </w:r>
+      </w:hyperlink>
+    </w:p>
+    <w:p>
+      <w:pPr>
+        <w:pStyle w:val="normal"/>
+        <w:ind w:left="284"/>
+        <w:rPr>
+          <w:rFonts w:ascii="Times New Roman" w:eastAsia="Times New Roman" w:hAnsi="Times New Roman" w:cs="Times New Roman"/>
+          <w:b/>
+          <w:sz w:val="32"/>
+          <w:szCs w:val="32"/>
+        </w:rPr>
+      </w:pPr>
+      <w:hyperlink r:id="rId117">
+        <w:r>
+          <w:rPr>
+            <w:rFonts w:ascii="Times New Roman" w:eastAsia="Times New Roman" w:hAnsi="Times New Roman" w:cs="Times New Roman"/>
+            <w:sz w:val="32"/>
+            <w:szCs w:val="32"/>
+            <w:highlight w:val="yellow"/>
+            <w:u w:val="single"/>
+          </w:rPr>
+          <w:t>http://www.palmerreport.com/</w:t>
+        </w:r>
+      </w:hyperlink>
+    </w:p>
+    <w:p>
+      <w:pPr>
+        <w:pStyle w:val="normal"/>
+        <w:ind w:left="284"/>
+        <w:rPr>
+          <w:rFonts w:ascii="Times New Roman" w:eastAsia="Times New Roman" w:hAnsi="Times New Roman" w:cs="Times New Roman" w:hint="eastAsia"/>
+          <w:strike/>
+          <w:sz w:val="32"/>
+          <w:szCs w:val="32"/>
+          <w:u w:val="single"/>
+        </w:rPr>
+      </w:pPr>
+      <w:hyperlink r:id="rId118">
+        <w:r>
+          <w:rPr>
+            <w:rFonts w:ascii="Times New Roman" w:eastAsia="Times New Roman" w:hAnsi="Times New Roman" w:cs="Times New Roman"/>
+            <w:strike/>
+            <w:sz w:val="32"/>
+            <w:szCs w:val="32"/>
+            <w:u w:val="single"/>
+          </w:rPr>
+          <w:t>http://patriotnewsdaily.com/</w:t>
+        </w:r>
+      </w:hyperlink>
+      <w:r>
+        <w:rPr>
+          <w:rFonts w:ascii="Times New Roman" w:eastAsia="Times New Roman" w:hAnsi="Times New Roman" w:cs="Times New Roman" w:hint="eastAsia"/>
+          <w:strike/>
+          <w:sz w:val="32"/>
+          <w:szCs w:val="32"/>
+          <w:u w:val="single"/>
+        </w:rPr>
+        <w:t xml:space="preserve">    NOTHING</w:t>
+      </w:r>
+    </w:p>
+    <w:p>
+      <w:pPr>
+        <w:pStyle w:val="normal"/>
+        <w:ind w:left="284"/>
+        <w:rPr>
+          <w:rFonts w:ascii="Times New Roman" w:eastAsia="Times New Roman" w:hAnsi="Times New Roman" w:cs="Times New Roman"/>
+          <w:b/>
+          <w:sz w:val="32"/>
+          <w:szCs w:val="32"/>
+        </w:rPr>
+      </w:pPr>
+      <w:hyperlink r:id="rId119">
+        <w:r>
+          <w:rPr>
+            <w:rFonts w:ascii="Times New Roman" w:eastAsia="Times New Roman" w:hAnsi="Times New Roman" w:cs="Times New Roman"/>
+            <w:sz w:val="32"/>
+            <w:szCs w:val="32"/>
+            <w:highlight w:val="yellow"/>
+            <w:u w:val="single"/>
+          </w:rPr>
           <w:t>http://www.charismanews.com/</w:t>
         </w:r>
       </w:hyperlink>
@@ -3078,19 +3468,21 @@
         <w:rPr>
           <w:rFonts w:ascii="Times New Roman" w:eastAsia="Times New Roman" w:hAnsi="Times New Roman" w:cs="Times New Roman"/>
           <w:b/>
-          <w:sz w:val="32"/>
-          <w:szCs w:val="32"/>
-        </w:rPr>
-      </w:pPr>
-      <w:hyperlink r:id="rId111">
-        <w:r>
-          <w:rPr>
-            <w:rFonts w:ascii="Times New Roman" w:eastAsia="Times New Roman" w:hAnsi="Times New Roman" w:cs="Times New Roman"/>
-            <w:sz w:val="32"/>
-            <w:szCs w:val="32"/>
-            <w:u w:val="single"/>
-          </w:rPr>
-          <w:t>http://endingthefed.com/</w:t>
+          <w:strike/>
+          <w:sz w:val="32"/>
+          <w:szCs w:val="32"/>
+        </w:rPr>
+      </w:pPr>
+      <w:hyperlink r:id="rId120">
+        <w:r>
+          <w:rPr>
+            <w:rFonts w:ascii="Times New Roman" w:eastAsia="Times New Roman" w:hAnsi="Times New Roman" w:cs="Times New Roman"/>
+            <w:strike/>
+            <w:sz w:val="32"/>
+            <w:szCs w:val="32"/>
+            <w:u w:val="single"/>
+          </w:rPr>
+          <w:t>http://ww5.dailypoliticsusa.com/</w:t>
         </w:r>
       </w:hyperlink>
     </w:p>
@@ -3101,19 +3493,21 @@
         <w:rPr>
           <w:rFonts w:ascii="Times New Roman" w:eastAsia="Times New Roman" w:hAnsi="Times New Roman" w:cs="Times New Roman"/>
           <w:b/>
-          <w:sz w:val="32"/>
-          <w:szCs w:val="32"/>
-        </w:rPr>
-      </w:pPr>
-      <w:hyperlink r:id="rId112">
-        <w:r>
-          <w:rPr>
-            <w:rFonts w:ascii="Times New Roman" w:eastAsia="Times New Roman" w:hAnsi="Times New Roman" w:cs="Times New Roman"/>
-            <w:sz w:val="32"/>
-            <w:szCs w:val="32"/>
-            <w:u w:val="single"/>
-          </w:rPr>
-          <w:t>http://citizensunited.org/</w:t>
+          <w:strike/>
+          <w:sz w:val="32"/>
+          <w:szCs w:val="32"/>
+        </w:rPr>
+      </w:pPr>
+      <w:hyperlink r:id="rId121">
+        <w:r>
+          <w:rPr>
+            <w:rFonts w:ascii="Times New Roman" w:eastAsia="Times New Roman" w:hAnsi="Times New Roman" w:cs="Times New Roman"/>
+            <w:strike/>
+            <w:sz w:val="32"/>
+            <w:szCs w:val="32"/>
+            <w:u w:val="single"/>
+          </w:rPr>
+          <w:t>http://dailywire.com/</w:t>
         </w:r>
       </w:hyperlink>
     </w:p>
@@ -3124,19 +3518,21 @@
         <w:rPr>
           <w:rFonts w:ascii="Times New Roman" w:eastAsia="Times New Roman" w:hAnsi="Times New Roman" w:cs="Times New Roman"/>
           <w:b/>
-          <w:sz w:val="32"/>
-          <w:szCs w:val="32"/>
-        </w:rPr>
-      </w:pPr>
-      <w:hyperlink r:id="rId113">
-        <w:r>
-          <w:rPr>
-            <w:rFonts w:ascii="Times New Roman" w:eastAsia="Times New Roman" w:hAnsi="Times New Roman" w:cs="Times New Roman"/>
-            <w:sz w:val="32"/>
-            <w:szCs w:val="32"/>
-            <w:u w:val="single"/>
-          </w:rPr>
-          <w:t>http://conservativehq.com/</w:t>
+          <w:strike/>
+          <w:sz w:val="32"/>
+          <w:szCs w:val="32"/>
+        </w:rPr>
+      </w:pPr>
+      <w:hyperlink r:id="rId122">
+        <w:r>
+          <w:rPr>
+            <w:rFonts w:ascii="Times New Roman" w:eastAsia="Times New Roman" w:hAnsi="Times New Roman" w:cs="Times New Roman"/>
+            <w:strike/>
+            <w:sz w:val="32"/>
+            <w:szCs w:val="32"/>
+            <w:u w:val="single"/>
+          </w:rPr>
+          <w:t>https://dollarvigilante.com/</w:t>
         </w:r>
       </w:hyperlink>
     </w:p>
@@ -3151,242 +3547,13 @@
           <w:szCs w:val="32"/>
         </w:rPr>
       </w:pPr>
-      <w:hyperlink r:id="rId114">
-        <w:r>
-          <w:rPr>
-            <w:rFonts w:ascii="Times New Roman" w:eastAsia="Times New Roman" w:hAnsi="Times New Roman" w:cs="Times New Roman"/>
-            <w:sz w:val="32"/>
-            <w:szCs w:val="32"/>
-            <w:u w:val="single"/>
-          </w:rPr>
-          <w:t>http://www.dailywire.com/#</w:t>
-        </w:r>
-      </w:hyperlink>
-    </w:p>
-    <w:p>
-      <w:pPr>
-        <w:pStyle w:val="normal"/>
-        <w:ind w:left="284"/>
-        <w:rPr>
-          <w:rFonts w:ascii="Times New Roman" w:eastAsia="Times New Roman" w:hAnsi="Times New Roman" w:cs="Times New Roman"/>
-          <w:b/>
-          <w:sz w:val="32"/>
-          <w:szCs w:val="32"/>
-        </w:rPr>
-      </w:pPr>
-      <w:hyperlink r:id="rId115">
-        <w:r>
-          <w:rPr>
-            <w:rFonts w:ascii="Times New Roman" w:eastAsia="Times New Roman" w:hAnsi="Times New Roman" w:cs="Times New Roman"/>
-            <w:sz w:val="32"/>
-            <w:szCs w:val="32"/>
-            <w:u w:val="single"/>
-          </w:rPr>
-          <w:t>http://countercurrentnews.com/</w:t>
-        </w:r>
-      </w:hyperlink>
-    </w:p>
-    <w:p>
-      <w:pPr>
-        <w:pStyle w:val="normal"/>
-        <w:ind w:left="284"/>
-        <w:rPr>
-          <w:rFonts w:ascii="Times New Roman" w:eastAsia="Times New Roman" w:hAnsi="Times New Roman" w:cs="Times New Roman"/>
-          <w:b/>
-          <w:sz w:val="32"/>
-          <w:szCs w:val="32"/>
-        </w:rPr>
-      </w:pPr>
-      <w:hyperlink r:id="rId116">
-        <w:r>
-          <w:rPr>
-            <w:rFonts w:ascii="Times New Roman" w:eastAsia="Times New Roman" w:hAnsi="Times New Roman" w:cs="Times New Roman"/>
-            <w:sz w:val="32"/>
-            <w:szCs w:val="32"/>
-            <w:u w:val="single"/>
-          </w:rPr>
-          <w:t>http://instaworldnews.com/</w:t>
-        </w:r>
-      </w:hyperlink>
-    </w:p>
-    <w:p>
-      <w:pPr>
-        <w:pStyle w:val="normal"/>
-        <w:ind w:left="284"/>
-        <w:rPr>
-          <w:rFonts w:ascii="Times New Roman" w:eastAsia="Times New Roman" w:hAnsi="Times New Roman" w:cs="Times New Roman"/>
-          <w:b/>
-          <w:sz w:val="32"/>
-          <w:szCs w:val="32"/>
-        </w:rPr>
-      </w:pPr>
-      <w:hyperlink r:id="rId117">
-        <w:r>
-          <w:rPr>
-            <w:rFonts w:ascii="Times New Roman" w:eastAsia="Times New Roman" w:hAnsi="Times New Roman" w:cs="Times New Roman"/>
-            <w:sz w:val="32"/>
-            <w:szCs w:val="32"/>
-            <w:u w:val="single"/>
-          </w:rPr>
-          <w:t>https://lewrockwell.com/</w:t>
-        </w:r>
-      </w:hyperlink>
-    </w:p>
-    <w:p>
-      <w:pPr>
-        <w:pStyle w:val="normal"/>
-        <w:ind w:left="284"/>
-        <w:rPr>
-          <w:rFonts w:ascii="Times New Roman" w:eastAsia="Times New Roman" w:hAnsi="Times New Roman" w:cs="Times New Roman"/>
-          <w:b/>
-          <w:sz w:val="32"/>
-          <w:szCs w:val="32"/>
-        </w:rPr>
-      </w:pPr>
-      <w:hyperlink r:id="rId118">
-        <w:r>
-          <w:rPr>
-            <w:rFonts w:ascii="Times New Roman" w:eastAsia="Times New Roman" w:hAnsi="Times New Roman" w:cs="Times New Roman"/>
-            <w:sz w:val="32"/>
-            <w:szCs w:val="32"/>
-            <w:u w:val="single"/>
-          </w:rPr>
-          <w:t>http://www.palmerreport.com/</w:t>
-        </w:r>
-      </w:hyperlink>
-    </w:p>
-    <w:p>
-      <w:pPr>
-        <w:pStyle w:val="normal"/>
-        <w:ind w:left="284"/>
-        <w:rPr>
-          <w:rFonts w:ascii="Times New Roman" w:eastAsia="Times New Roman" w:hAnsi="Times New Roman" w:cs="Times New Roman"/>
-          <w:sz w:val="32"/>
-          <w:szCs w:val="32"/>
-          <w:u w:val="single"/>
-        </w:rPr>
-      </w:pPr>
-      <w:hyperlink r:id="rId119">
-        <w:r>
-          <w:rPr>
-            <w:rFonts w:ascii="Times New Roman" w:eastAsia="Times New Roman" w:hAnsi="Times New Roman" w:cs="Times New Roman"/>
-            <w:sz w:val="32"/>
-            <w:szCs w:val="32"/>
-            <w:u w:val="single"/>
-          </w:rPr>
-          <w:t>http://patriotnewsdaily.com/</w:t>
-        </w:r>
-      </w:hyperlink>
-    </w:p>
-    <w:p>
-      <w:pPr>
-        <w:pStyle w:val="normal"/>
-        <w:ind w:left="284"/>
-        <w:rPr>
-          <w:rFonts w:ascii="Times New Roman" w:eastAsia="Times New Roman" w:hAnsi="Times New Roman" w:cs="Times New Roman"/>
-          <w:b/>
-          <w:sz w:val="32"/>
-          <w:szCs w:val="32"/>
-        </w:rPr>
-      </w:pPr>
-      <w:hyperlink r:id="rId120">
-        <w:r>
-          <w:rPr>
-            <w:rFonts w:ascii="Times New Roman" w:eastAsia="Times New Roman" w:hAnsi="Times New Roman" w:cs="Times New Roman"/>
-            <w:sz w:val="32"/>
-            <w:szCs w:val="32"/>
-            <w:u w:val="single"/>
-          </w:rPr>
-          <w:t>http://www.charismanews.com/</w:t>
-        </w:r>
-      </w:hyperlink>
-    </w:p>
-    <w:p>
-      <w:pPr>
-        <w:pStyle w:val="normal"/>
-        <w:ind w:left="284"/>
-        <w:rPr>
-          <w:rFonts w:ascii="Times New Roman" w:eastAsia="Times New Roman" w:hAnsi="Times New Roman" w:cs="Times New Roman"/>
-          <w:b/>
-          <w:sz w:val="32"/>
-          <w:szCs w:val="32"/>
-        </w:rPr>
-      </w:pPr>
-      <w:hyperlink r:id="rId121">
-        <w:r>
-          <w:rPr>
-            <w:rFonts w:ascii="Times New Roman" w:eastAsia="Times New Roman" w:hAnsi="Times New Roman" w:cs="Times New Roman"/>
-            <w:sz w:val="32"/>
-            <w:szCs w:val="32"/>
-            <w:u w:val="single"/>
-          </w:rPr>
-          <w:t>http://ww5.dailypoliticsusa.com/</w:t>
-        </w:r>
-      </w:hyperlink>
-    </w:p>
-    <w:p>
-      <w:pPr>
-        <w:pStyle w:val="normal"/>
-        <w:ind w:left="284"/>
-        <w:rPr>
-          <w:rFonts w:ascii="Times New Roman" w:eastAsia="Times New Roman" w:hAnsi="Times New Roman" w:cs="Times New Roman"/>
-          <w:b/>
-          <w:sz w:val="32"/>
-          <w:szCs w:val="32"/>
-        </w:rPr>
-      </w:pPr>
-      <w:hyperlink r:id="rId122">
-        <w:r>
-          <w:rPr>
-            <w:rFonts w:ascii="Times New Roman" w:eastAsia="Times New Roman" w:hAnsi="Times New Roman" w:cs="Times New Roman"/>
-            <w:sz w:val="32"/>
-            <w:szCs w:val="32"/>
-            <w:u w:val="single"/>
-          </w:rPr>
-          <w:t>http://dailywire.com/</w:t>
-        </w:r>
-      </w:hyperlink>
-    </w:p>
-    <w:p>
-      <w:pPr>
-        <w:pStyle w:val="normal"/>
-        <w:ind w:left="284"/>
-        <w:rPr>
-          <w:rFonts w:ascii="Times New Roman" w:eastAsia="Times New Roman" w:hAnsi="Times New Roman" w:cs="Times New Roman"/>
-          <w:b/>
-          <w:sz w:val="32"/>
-          <w:szCs w:val="32"/>
-        </w:rPr>
-      </w:pPr>
       <w:hyperlink r:id="rId123">
         <w:r>
           <w:rPr>
             <w:rFonts w:ascii="Times New Roman" w:eastAsia="Times New Roman" w:hAnsi="Times New Roman" w:cs="Times New Roman"/>
             <w:sz w:val="32"/>
             <w:szCs w:val="32"/>
-            <w:u w:val="single"/>
-          </w:rPr>
-          <w:t>https://dollarvigilante.com/</w:t>
-        </w:r>
-      </w:hyperlink>
-    </w:p>
-    <w:p>
-      <w:pPr>
-        <w:pStyle w:val="normal"/>
-        <w:ind w:left="284"/>
-        <w:rPr>
-          <w:rFonts w:ascii="Times New Roman" w:eastAsia="Times New Roman" w:hAnsi="Times New Roman" w:cs="Times New Roman"/>
-          <w:b/>
-          <w:sz w:val="32"/>
-          <w:szCs w:val="32"/>
-        </w:rPr>
-      </w:pPr>
-      <w:hyperlink r:id="rId124">
-        <w:r>
-          <w:rPr>
-            <w:rFonts w:ascii="Times New Roman" w:eastAsia="Times New Roman" w:hAnsi="Times New Roman" w:cs="Times New Roman"/>
-            <w:sz w:val="32"/>
-            <w:szCs w:val="32"/>
+            <w:highlight w:val="yellow"/>
             <w:u w:val="single"/>
           </w:rPr>
           <w:t>http://www.frontpagemag.com/</w:t>
@@ -3456,7 +3623,7 @@
           <w:szCs w:val="32"/>
         </w:rPr>
       </w:pPr>
-      <w:hyperlink r:id="rId125">
+      <w:hyperlink r:id="rId124">
         <w:r>
           <w:rPr>
             <w:rFonts w:ascii="Times New Roman" w:eastAsia="Times New Roman" w:hAnsi="Times New Roman" w:cs="Times New Roman"/>
@@ -3481,11 +3648,12 @@
           <w:u w:val="single"/>
         </w:rPr>
       </w:pPr>
-      <w:hyperlink r:id="rId126" w:history="1">
+      <w:hyperlink r:id="rId125" w:history="1">
         <w:r>
           <w:rPr>
             <w:rStyle w:val="a6"/>
             <w:rFonts w:ascii="Times New Roman" w:eastAsia="Times New Roman" w:hAnsi="Times New Roman" w:cs="Times New Roman"/>
+            <w:strike/>
             <w:sz w:val="32"/>
             <w:szCs w:val="32"/>
           </w:rPr>
@@ -3495,6 +3663,7 @@
           <w:rPr>
             <w:rStyle w:val="a6"/>
             <w:rFonts w:ascii="Times New Roman" w:eastAsia="Times New Roman" w:hAnsi="Times New Roman" w:cs="Times New Roman" w:hint="eastAsia"/>
+            <w:strike/>
             <w:sz w:val="32"/>
             <w:szCs w:val="32"/>
           </w:rPr>
@@ -3547,16 +3716,92 @@
           <w:szCs w:val="32"/>
         </w:rPr>
       </w:pPr>
+      <w:hyperlink r:id="rId126">
+        <w:r>
+          <w:rPr>
+            <w:rFonts w:ascii="Times New Roman" w:eastAsia="Times New Roman" w:hAnsi="Times New Roman" w:cs="Times New Roman"/>
+            <w:strike/>
+            <w:sz w:val="32"/>
+            <w:szCs w:val="32"/>
+            <w:u w:val="single"/>
+          </w:rPr>
+          <w:t>http://www.lovethispic.com/</w:t>
+        </w:r>
+      </w:hyperlink>
+    </w:p>
+    <w:p>
+      <w:pPr>
+        <w:pStyle w:val="normal"/>
+        <w:spacing w:after="0"/>
+        <w:jc w:val="both"/>
+        <w:rPr>
+          <w:rFonts w:ascii="Times New Roman" w:eastAsia="Times New Roman" w:hAnsi="Times New Roman" w:cs="Times New Roman"/>
+          <w:b/>
+          <w:sz w:val="32"/>
+          <w:szCs w:val="32"/>
+        </w:rPr>
+      </w:pPr>
       <w:hyperlink r:id="rId127">
         <w:r>
           <w:rPr>
             <w:rFonts w:ascii="Times New Roman" w:eastAsia="Times New Roman" w:hAnsi="Times New Roman" w:cs="Times New Roman"/>
+            <w:sz w:val="32"/>
+            <w:szCs w:val="32"/>
+            <w:highlight w:val="yellow"/>
+            <w:u w:val="single"/>
+          </w:rPr>
+          <w:t>http://yournewswire.com/</w:t>
+        </w:r>
+      </w:hyperlink>
+    </w:p>
+    <w:p>
+      <w:pPr>
+        <w:pStyle w:val="normal"/>
+        <w:spacing w:after="0"/>
+        <w:jc w:val="both"/>
+        <w:rPr>
+          <w:rFonts w:ascii="Times New Roman" w:eastAsia="Times New Roman" w:hAnsi="Times New Roman" w:cs="Times New Roman"/>
+          <w:b/>
+          <w:sz w:val="32"/>
+          <w:szCs w:val="32"/>
+        </w:rPr>
+      </w:pPr>
+      <w:hyperlink r:id="rId128">
+        <w:r>
+          <w:rPr>
+            <w:rFonts w:ascii="Times New Roman" w:eastAsia="Times New Roman" w:hAnsi="Times New Roman" w:cs="Times New Roman"/>
+            <w:sz w:val="32"/>
+            <w:szCs w:val="32"/>
+            <w:highlight w:val="yellow"/>
+            <w:u w:val="single"/>
+          </w:rPr>
+          <w:t>http://awarenessact.com/</w:t>
+        </w:r>
+      </w:hyperlink>
+    </w:p>
+    <w:p>
+      <w:pPr>
+        <w:pStyle w:val="normal"/>
+        <w:spacing w:after="0"/>
+        <w:jc w:val="both"/>
+        <w:rPr>
+          <w:rFonts w:ascii="Times New Roman" w:eastAsia="Times New Roman" w:hAnsi="Times New Roman" w:cs="Times New Roman"/>
+          <w:b/>
+          <w:strike/>
+          <w:sz w:val="32"/>
+          <w:szCs w:val="32"/>
+        </w:rPr>
+      </w:pPr>
+      <w:hyperlink r:id="rId129">
+        <w:r>
+          <w:rPr>
+            <w:rFonts w:ascii="Times New Roman" w:eastAsia="Times New Roman" w:hAnsi="Times New Roman" w:cs="Times New Roman"/>
             <w:strike/>
             <w:sz w:val="32"/>
             <w:szCs w:val="32"/>
             <w:u w:val="single"/>
           </w:rPr>
-          <w:t>http://www.lovethispic.com/</w:t>
+          <w:t>http://assassinationscience.com/</w:t>
         </w:r>
       </w:hyperlink>
     </w:p>
@@ -3568,20 +3813,21 @@
         <w:rPr>
           <w:rFonts w:ascii="Times New Roman" w:eastAsia="Times New Roman" w:hAnsi="Times New Roman" w:cs="Times New Roman"/>
           <w:b/>
-          <w:sz w:val="32"/>
-          <w:szCs w:val="32"/>
-        </w:rPr>
-      </w:pPr>
-      <w:hyperlink r:id="rId128">
-        <w:r>
-          <w:rPr>
-            <w:rFonts w:ascii="Times New Roman" w:eastAsia="Times New Roman" w:hAnsi="Times New Roman" w:cs="Times New Roman"/>
-            <w:sz w:val="32"/>
-            <w:szCs w:val="32"/>
-            <w:highlight w:val="yellow"/>
-            <w:u w:val="single"/>
-          </w:rPr>
-          <w:t>http://yournewswire.com/</w:t>
+          <w:strike/>
+          <w:sz w:val="32"/>
+          <w:szCs w:val="32"/>
+        </w:rPr>
+      </w:pPr>
+      <w:hyperlink r:id="rId130">
+        <w:r>
+          <w:rPr>
+            <w:rFonts w:ascii="Times New Roman" w:eastAsia="Times New Roman" w:hAnsi="Times New Roman" w:cs="Times New Roman"/>
+            <w:strike/>
+            <w:sz w:val="32"/>
+            <w:szCs w:val="32"/>
+            <w:u w:val="single"/>
+          </w:rPr>
+          <w:t>http://dataasylum.com/</w:t>
         </w:r>
       </w:hyperlink>
     </w:p>
@@ -3593,20 +3839,21 @@
         <w:rPr>
           <w:rFonts w:ascii="Times New Roman" w:eastAsia="Times New Roman" w:hAnsi="Times New Roman" w:cs="Times New Roman"/>
           <w:b/>
-          <w:sz w:val="32"/>
-          <w:szCs w:val="32"/>
-        </w:rPr>
-      </w:pPr>
-      <w:hyperlink r:id="rId129">
-        <w:r>
-          <w:rPr>
-            <w:rFonts w:ascii="Times New Roman" w:eastAsia="Times New Roman" w:hAnsi="Times New Roman" w:cs="Times New Roman"/>
-            <w:sz w:val="32"/>
-            <w:szCs w:val="32"/>
-            <w:highlight w:val="yellow"/>
-            <w:u w:val="single"/>
-          </w:rPr>
-          <w:t>http://awarenessact.com/</w:t>
+          <w:strike/>
+          <w:sz w:val="32"/>
+          <w:szCs w:val="32"/>
+        </w:rPr>
+      </w:pPr>
+      <w:hyperlink r:id="rId131">
+        <w:r>
+          <w:rPr>
+            <w:rFonts w:ascii="Times New Roman" w:eastAsia="Times New Roman" w:hAnsi="Times New Roman" w:cs="Times New Roman"/>
+            <w:strike/>
+            <w:sz w:val="32"/>
+            <w:szCs w:val="32"/>
+            <w:u w:val="single"/>
+          </w:rPr>
+          <w:t>http://www.dcclothesline.com/</w:t>
         </w:r>
       </w:hyperlink>
     </w:p>
@@ -3618,19 +3865,21 @@
         <w:rPr>
           <w:rFonts w:ascii="Times New Roman" w:eastAsia="Times New Roman" w:hAnsi="Times New Roman" w:cs="Times New Roman"/>
           <w:b/>
-          <w:sz w:val="32"/>
-          <w:szCs w:val="32"/>
-        </w:rPr>
-      </w:pPr>
-      <w:hyperlink r:id="rId130">
-        <w:r>
-          <w:rPr>
-            <w:rFonts w:ascii="Times New Roman" w:eastAsia="Times New Roman" w:hAnsi="Times New Roman" w:cs="Times New Roman"/>
-            <w:sz w:val="32"/>
-            <w:szCs w:val="32"/>
-            <w:u w:val="single"/>
-          </w:rPr>
-          <w:t>http://assassinationscience.com/</w:t>
+          <w:strike/>
+          <w:sz w:val="32"/>
+          <w:szCs w:val="32"/>
+        </w:rPr>
+      </w:pPr>
+      <w:hyperlink r:id="rId132">
+        <w:r>
+          <w:rPr>
+            <w:rFonts w:ascii="Times New Roman" w:eastAsia="Times New Roman" w:hAnsi="Times New Roman" w:cs="Times New Roman"/>
+            <w:strike/>
+            <w:sz w:val="32"/>
+            <w:szCs w:val="32"/>
+            <w:u w:val="single"/>
+          </w:rPr>
+          <w:t>https://fellowshipoftheminds.com/</w:t>
         </w:r>
       </w:hyperlink>
     </w:p>
@@ -3640,23 +3889,32 @@
         <w:spacing w:after="0"/>
         <w:jc w:val="both"/>
         <w:rPr>
-          <w:rFonts w:ascii="Times New Roman" w:eastAsia="Times New Roman" w:hAnsi="Times New Roman" w:cs="Times New Roman"/>
-          <w:b/>
-          <w:sz w:val="32"/>
-          <w:szCs w:val="32"/>
-        </w:rPr>
-      </w:pPr>
-      <w:hyperlink r:id="rId131">
-        <w:r>
-          <w:rPr>
-            <w:rFonts w:ascii="Times New Roman" w:eastAsia="Times New Roman" w:hAnsi="Times New Roman" w:cs="Times New Roman"/>
-            <w:sz w:val="32"/>
-            <w:szCs w:val="32"/>
-            <w:u w:val="single"/>
-          </w:rPr>
-          <w:t>http://dataasylum.com/</w:t>
-        </w:r>
-      </w:hyperlink>
+          <w:rFonts w:ascii="Times New Roman" w:eastAsia="Times New Roman" w:hAnsi="Times New Roman" w:cs="Times New Roman" w:hint="eastAsia"/>
+          <w:b/>
+          <w:sz w:val="32"/>
+          <w:szCs w:val="32"/>
+        </w:rPr>
+      </w:pPr>
+      <w:hyperlink r:id="rId133">
+        <w:r>
+          <w:rPr>
+            <w:rFonts w:ascii="Times New Roman" w:eastAsia="Times New Roman" w:hAnsi="Times New Roman" w:cs="Times New Roman"/>
+            <w:sz w:val="32"/>
+            <w:szCs w:val="32"/>
+            <w:u w:val="single"/>
+          </w:rPr>
+          <w:t>http://fourwinds10.com/</w:t>
+        </w:r>
+      </w:hyperlink>
+      <w:r>
+        <w:rPr>
+          <w:rFonts w:ascii="Times New Roman" w:eastAsia="Times New Roman" w:hAnsi="Times New Roman" w:cs="Times New Roman" w:hint="eastAsia"/>
+          <w:sz w:val="32"/>
+          <w:szCs w:val="32"/>
+          <w:u w:val="single"/>
+        </w:rPr>
+        <w:t xml:space="preserve">   format</w:t>
+      </w:r>
     </w:p>
     <w:p>
       <w:pPr>
@@ -3670,15 +3928,16 @@
           <w:szCs w:val="32"/>
         </w:rPr>
       </w:pPr>
-      <w:hyperlink r:id="rId132">
-        <w:r>
-          <w:rPr>
-            <w:rFonts w:ascii="Times New Roman" w:eastAsia="Times New Roman" w:hAnsi="Times New Roman" w:cs="Times New Roman"/>
-            <w:sz w:val="32"/>
-            <w:szCs w:val="32"/>
-            <w:u w:val="single"/>
-          </w:rPr>
-          <w:t>http://www.dcclothesline.com/</w:t>
+      <w:hyperlink r:id="rId134">
+        <w:r>
+          <w:rPr>
+            <w:rFonts w:ascii="Times New Roman" w:eastAsia="Times New Roman" w:hAnsi="Times New Roman" w:cs="Times New Roman"/>
+            <w:sz w:val="32"/>
+            <w:szCs w:val="32"/>
+            <w:highlight w:val="yellow"/>
+            <w:u w:val="single"/>
+          </w:rPr>
+          <w:t>http://fromthetrenchesworldreport.com/</w:t>
         </w:r>
       </w:hyperlink>
     </w:p>
@@ -3694,15 +3953,16 @@
           <w:szCs w:val="32"/>
         </w:rPr>
       </w:pPr>
-      <w:hyperlink r:id="rId133">
-        <w:r>
-          <w:rPr>
-            <w:rFonts w:ascii="Times New Roman" w:eastAsia="Times New Roman" w:hAnsi="Times New Roman" w:cs="Times New Roman"/>
-            <w:sz w:val="32"/>
-            <w:szCs w:val="32"/>
-            <w:u w:val="single"/>
-          </w:rPr>
-          <w:t>https://fellowshipoftheminds.com/</w:t>
+      <w:hyperlink r:id="rId135">
+        <w:r>
+          <w:rPr>
+            <w:rFonts w:ascii="Times New Roman" w:eastAsia="Times New Roman" w:hAnsi="Times New Roman" w:cs="Times New Roman"/>
+            <w:sz w:val="32"/>
+            <w:szCs w:val="32"/>
+            <w:highlight w:val="yellow"/>
+            <w:u w:val="single"/>
+          </w:rPr>
+          <w:t>http://www.wakingtimes.com/</w:t>
         </w:r>
       </w:hyperlink>
     </w:p>
@@ -3718,15 +3978,16 @@
           <w:szCs w:val="32"/>
         </w:rPr>
       </w:pPr>
-      <w:hyperlink r:id="rId134">
-        <w:r>
-          <w:rPr>
-            <w:rFonts w:ascii="Times New Roman" w:eastAsia="Times New Roman" w:hAnsi="Times New Roman" w:cs="Times New Roman"/>
-            <w:sz w:val="32"/>
-            <w:szCs w:val="32"/>
-            <w:u w:val="single"/>
-          </w:rPr>
-          <w:t>http://fourwinds10.com/</w:t>
+      <w:hyperlink r:id="rId136">
+        <w:r>
+          <w:rPr>
+            <w:rFonts w:ascii="Times New Roman" w:eastAsia="Times New Roman" w:hAnsi="Times New Roman" w:cs="Times New Roman"/>
+            <w:sz w:val="32"/>
+            <w:szCs w:val="32"/>
+            <w:highlight w:val="yellow"/>
+            <w:u w:val="single"/>
+          </w:rPr>
+          <w:t>http://worldwidehealthy.com/</w:t>
         </w:r>
       </w:hyperlink>
     </w:p>
@@ -3742,15 +4003,16 @@
           <w:szCs w:val="32"/>
         </w:rPr>
       </w:pPr>
-      <w:hyperlink r:id="rId135">
-        <w:r>
-          <w:rPr>
-            <w:rFonts w:ascii="Times New Roman" w:eastAsia="Times New Roman" w:hAnsi="Times New Roman" w:cs="Times New Roman"/>
-            <w:sz w:val="32"/>
-            <w:szCs w:val="32"/>
-            <w:u w:val="single"/>
-          </w:rPr>
-          <w:t>http://fromthetrenchesworldreport.com/</w:t>
+      <w:hyperlink r:id="rId137">
+        <w:r>
+          <w:rPr>
+            <w:rFonts w:ascii="Times New Roman" w:eastAsia="Times New Roman" w:hAnsi="Times New Roman" w:cs="Times New Roman"/>
+            <w:sz w:val="32"/>
+            <w:szCs w:val="32"/>
+            <w:highlight w:val="yellow"/>
+            <w:u w:val="single"/>
+          </w:rPr>
+          <w:t>https://truthkings.com/</w:t>
         </w:r>
       </w:hyperlink>
     </w:p>
@@ -3766,15 +4028,16 @@
           <w:szCs w:val="32"/>
         </w:rPr>
       </w:pPr>
-      <w:hyperlink r:id="rId136">
-        <w:r>
-          <w:rPr>
-            <w:rFonts w:ascii="Times New Roman" w:eastAsia="Times New Roman" w:hAnsi="Times New Roman" w:cs="Times New Roman"/>
-            <w:sz w:val="32"/>
-            <w:szCs w:val="32"/>
-            <w:u w:val="single"/>
-          </w:rPr>
-          <w:t>http://www.wakingtimes.com/</w:t>
+      <w:hyperlink r:id="rId138">
+        <w:r>
+          <w:rPr>
+            <w:rFonts w:ascii="Times New Roman" w:eastAsia="Times New Roman" w:hAnsi="Times New Roman" w:cs="Times New Roman"/>
+            <w:sz w:val="32"/>
+            <w:szCs w:val="32"/>
+            <w:highlight w:val="yellow"/>
+            <w:u w:val="single"/>
+          </w:rPr>
+          <w:t>http://thetruthseeker.co.uk/</w:t>
         </w:r>
       </w:hyperlink>
     </w:p>
@@ -3790,15 +4053,16 @@
           <w:szCs w:val="32"/>
         </w:rPr>
       </w:pPr>
-      <w:hyperlink r:id="rId137">
-        <w:r>
-          <w:rPr>
-            <w:rFonts w:ascii="Times New Roman" w:eastAsia="Times New Roman" w:hAnsi="Times New Roman" w:cs="Times New Roman"/>
-            <w:sz w:val="32"/>
-            <w:szCs w:val="32"/>
-            <w:u w:val="single"/>
-          </w:rPr>
-          <w:t>http://worldwidehealthy.com/</w:t>
+      <w:hyperlink r:id="rId139">
+        <w:r>
+          <w:rPr>
+            <w:rFonts w:ascii="Times New Roman" w:eastAsia="Times New Roman" w:hAnsi="Times New Roman" w:cs="Times New Roman"/>
+            <w:sz w:val="32"/>
+            <w:szCs w:val="32"/>
+            <w:highlight w:val="yellow"/>
+            <w:u w:val="single"/>
+          </w:rPr>
+          <w:t>http://ushealthyadvisor.com/</w:t>
         </w:r>
       </w:hyperlink>
     </w:p>
@@ -3814,15 +4078,16 @@
           <w:szCs w:val="32"/>
         </w:rPr>
       </w:pPr>
-      <w:hyperlink r:id="rId138">
-        <w:r>
-          <w:rPr>
-            <w:rFonts w:ascii="Times New Roman" w:eastAsia="Times New Roman" w:hAnsi="Times New Roman" w:cs="Times New Roman"/>
-            <w:sz w:val="32"/>
-            <w:szCs w:val="32"/>
-            <w:u w:val="single"/>
-          </w:rPr>
-          <w:t>https://truthkings.com/</w:t>
+      <w:hyperlink r:id="rId140">
+        <w:r>
+          <w:rPr>
+            <w:rFonts w:ascii="Times New Roman" w:eastAsia="Times New Roman" w:hAnsi="Times New Roman" w:cs="Times New Roman"/>
+            <w:sz w:val="32"/>
+            <w:szCs w:val="32"/>
+            <w:highlight w:val="yellow"/>
+            <w:u w:val="single"/>
+          </w:rPr>
+          <w:t>https://www.ancient-code.com/</w:t>
         </w:r>
       </w:hyperlink>
     </w:p>
@@ -3838,84 +4103,13 @@
           <w:szCs w:val="32"/>
         </w:rPr>
       </w:pPr>
-      <w:hyperlink r:id="rId139">
-        <w:r>
-          <w:rPr>
-            <w:rFonts w:ascii="Times New Roman" w:eastAsia="Times New Roman" w:hAnsi="Times New Roman" w:cs="Times New Roman"/>
-            <w:sz w:val="32"/>
-            <w:szCs w:val="32"/>
-            <w:u w:val="single"/>
-          </w:rPr>
-          <w:t>http://thetruthseeker.co.uk/</w:t>
-        </w:r>
-      </w:hyperlink>
-    </w:p>
-    <w:p>
-      <w:pPr>
-        <w:pStyle w:val="normal"/>
-        <w:spacing w:after="0"/>
-        <w:jc w:val="both"/>
-        <w:rPr>
-          <w:rFonts w:ascii="Times New Roman" w:eastAsia="Times New Roman" w:hAnsi="Times New Roman" w:cs="Times New Roman"/>
-          <w:b/>
-          <w:sz w:val="32"/>
-          <w:szCs w:val="32"/>
-        </w:rPr>
-      </w:pPr>
-      <w:hyperlink r:id="rId140">
-        <w:r>
-          <w:rPr>
-            <w:rFonts w:ascii="Times New Roman" w:eastAsia="Times New Roman" w:hAnsi="Times New Roman" w:cs="Times New Roman"/>
-            <w:sz w:val="32"/>
-            <w:szCs w:val="32"/>
-            <w:u w:val="single"/>
-          </w:rPr>
-          <w:t>http://ushealthyadvisor.com/</w:t>
-        </w:r>
-      </w:hyperlink>
-    </w:p>
-    <w:p>
-      <w:pPr>
-        <w:pStyle w:val="normal"/>
-        <w:spacing w:after="0"/>
-        <w:jc w:val="both"/>
-        <w:rPr>
-          <w:rFonts w:ascii="Times New Roman" w:eastAsia="Times New Roman" w:hAnsi="Times New Roman" w:cs="Times New Roman"/>
-          <w:b/>
-          <w:sz w:val="32"/>
-          <w:szCs w:val="32"/>
-        </w:rPr>
-      </w:pPr>
       <w:hyperlink r:id="rId141">
         <w:r>
           <w:rPr>
             <w:rFonts w:ascii="Times New Roman" w:eastAsia="Times New Roman" w:hAnsi="Times New Roman" w:cs="Times New Roman"/>
             <w:sz w:val="32"/>
             <w:szCs w:val="32"/>
-            <w:u w:val="single"/>
-          </w:rPr>
-          <w:t>https://www.ancient-code.com/</w:t>
-        </w:r>
-      </w:hyperlink>
-    </w:p>
-    <w:p>
-      <w:pPr>
-        <w:pStyle w:val="normal"/>
-        <w:spacing w:after="0"/>
-        <w:jc w:val="both"/>
-        <w:rPr>
-          <w:rFonts w:ascii="Times New Roman" w:eastAsia="Times New Roman" w:hAnsi="Times New Roman" w:cs="Times New Roman"/>
-          <w:b/>
-          <w:sz w:val="32"/>
-          <w:szCs w:val="32"/>
-        </w:rPr>
-      </w:pPr>
-      <w:hyperlink r:id="rId142">
-        <w:r>
-          <w:rPr>
-            <w:rFonts w:ascii="Times New Roman" w:eastAsia="Times New Roman" w:hAnsi="Times New Roman" w:cs="Times New Roman"/>
-            <w:sz w:val="32"/>
-            <w:szCs w:val="32"/>
+            <w:highlight w:val="yellow"/>
             <w:u w:val="single"/>
           </w:rPr>
           <w:t>http://www.collective-evolution.com/</w:t>
@@ -3984,7 +4178,7 @@
           <w:u w:val="single"/>
         </w:rPr>
       </w:pPr>
-      <w:hyperlink r:id="rId143" w:history="1">
+      <w:hyperlink r:id="rId142" w:history="1">
         <w:r>
           <w:rPr>
             <w:rStyle w:val="a6"/>
@@ -4007,6 +4201,29 @@
           <w:u w:val="single"/>
         </w:rPr>
       </w:pPr>
+      <w:hyperlink r:id="rId143">
+        <w:r>
+          <w:rPr>
+            <w:rFonts w:ascii="Times New Roman" w:eastAsia="Times New Roman" w:hAnsi="Times New Roman" w:cs="Times New Roman"/>
+            <w:sz w:val="32"/>
+            <w:szCs w:val="32"/>
+            <w:highlight w:val="yellow"/>
+            <w:u w:val="single"/>
+          </w:rPr>
+          <w:t>http://www.defenddemocracy.press/</w:t>
+        </w:r>
+      </w:hyperlink>
+    </w:p>
+    <w:p>
+      <w:pPr>
+        <w:pStyle w:val="normal"/>
+        <w:rPr>
+          <w:rFonts w:ascii="Times New Roman" w:eastAsia="Times New Roman" w:hAnsi="Times New Roman" w:cs="Times New Roman"/>
+          <w:b/>
+          <w:sz w:val="32"/>
+          <w:szCs w:val="32"/>
+        </w:rPr>
+      </w:pPr>
       <w:hyperlink r:id="rId144">
         <w:r>
           <w:rPr>
@@ -4016,16 +4233,17 @@
             <w:highlight w:val="yellow"/>
             <w:u w:val="single"/>
           </w:rPr>
-          <w:t>http://www.defenddemocracy.press/</w:t>
-        </w:r>
-      </w:hyperlink>
-    </w:p>
-    <w:p>
-      <w:pPr>
-        <w:pStyle w:val="normal"/>
-        <w:rPr>
-          <w:rFonts w:ascii="Times New Roman" w:eastAsia="Times New Roman" w:hAnsi="Times New Roman" w:cs="Times New Roman"/>
-          <w:b/>
+          <w:t>https://www.advocate.com/</w:t>
+        </w:r>
+      </w:hyperlink>
+    </w:p>
+    <w:p>
+      <w:pPr>
+        <w:pStyle w:val="normal"/>
+        <w:rPr>
+          <w:rFonts w:ascii="Times New Roman" w:eastAsia="Times New Roman" w:hAnsi="Times New Roman" w:cs="Times New Roman"/>
+          <w:b/>
+          <w:strike/>
           <w:sz w:val="32"/>
           <w:szCs w:val="32"/>
         </w:rPr>
@@ -4034,12 +4252,12 @@
         <w:r>
           <w:rPr>
             <w:rFonts w:ascii="Times New Roman" w:eastAsia="Times New Roman" w:hAnsi="Times New Roman" w:cs="Times New Roman"/>
-            <w:sz w:val="32"/>
-            <w:szCs w:val="32"/>
-            <w:highlight w:val="yellow"/>
-            <w:u w:val="single"/>
-          </w:rPr>
-          <w:t>https://www.advocate.com/</w:t>
+            <w:strike/>
+            <w:sz w:val="32"/>
+            <w:szCs w:val="32"/>
+            <w:u w:val="single"/>
+          </w:rPr>
+          <w:t>http://americannewsx.com/</w:t>
         </w:r>
       </w:hyperlink>
     </w:p>
@@ -4063,7 +4281,7 @@
             <w:szCs w:val="32"/>
             <w:u w:val="single"/>
           </w:rPr>
-          <w:t>http://americannewsx.com/</w:t>
+          <w:t>https://www.attn.com/</w:t>
         </w:r>
       </w:hyperlink>
     </w:p>
@@ -4087,17 +4305,16 @@
             <w:szCs w:val="32"/>
             <w:u w:val="single"/>
           </w:rPr>
-          <w:t>https://www.attn.com/</w:t>
-        </w:r>
-      </w:hyperlink>
-    </w:p>
-    <w:p>
-      <w:pPr>
-        <w:pStyle w:val="normal"/>
-        <w:rPr>
-          <w:rFonts w:ascii="Times New Roman" w:eastAsia="Times New Roman" w:hAnsi="Times New Roman" w:cs="Times New Roman"/>
-          <w:b/>
-          <w:strike/>
+          <w:t>https://baptistnews.com/</w:t>
+        </w:r>
+      </w:hyperlink>
+    </w:p>
+    <w:p>
+      <w:pPr>
+        <w:pStyle w:val="normal"/>
+        <w:rPr>
+          <w:rFonts w:ascii="Times New Roman" w:eastAsia="Times New Roman" w:hAnsi="Times New Roman" w:cs="Times New Roman"/>
+          <w:b/>
           <w:sz w:val="32"/>
           <w:szCs w:val="32"/>
         </w:rPr>
@@ -4106,37 +4323,48 @@
         <w:r>
           <w:rPr>
             <w:rFonts w:ascii="Times New Roman" w:eastAsia="Times New Roman" w:hAnsi="Times New Roman" w:cs="Times New Roman"/>
+            <w:sz w:val="32"/>
+            <w:szCs w:val="32"/>
+            <w:highlight w:val="yellow"/>
+            <w:u w:val="single"/>
+          </w:rPr>
+          <w:t>http://www.breitbart.com/</w:t>
+        </w:r>
+      </w:hyperlink>
+    </w:p>
+    <w:p>
+      <w:pPr>
+        <w:pStyle w:val="normal"/>
+        <w:rPr>
+          <w:rFonts w:ascii="Times New Roman" w:eastAsia="Times New Roman" w:hAnsi="Times New Roman" w:cs="Times New Roman" w:hint="eastAsia"/>
+          <w:b/>
+          <w:strike/>
+          <w:sz w:val="32"/>
+          <w:szCs w:val="32"/>
+        </w:rPr>
+      </w:pPr>
+      <w:hyperlink r:id="rId149">
+        <w:r>
+          <w:rPr>
+            <w:rFonts w:ascii="Times New Roman" w:eastAsia="Times New Roman" w:hAnsi="Times New Roman" w:cs="Times New Roman"/>
             <w:strike/>
             <w:sz w:val="32"/>
             <w:szCs w:val="32"/>
             <w:u w:val="single"/>
           </w:rPr>
-          <w:t>https://baptistnews.com/</w:t>
-        </w:r>
-      </w:hyperlink>
-    </w:p>
-    <w:p>
-      <w:pPr>
-        <w:pStyle w:val="normal"/>
-        <w:rPr>
-          <w:rFonts w:ascii="Times New Roman" w:eastAsia="Times New Roman" w:hAnsi="Times New Roman" w:cs="Times New Roman"/>
-          <w:b/>
-          <w:sz w:val="32"/>
-          <w:szCs w:val="32"/>
-        </w:rPr>
-      </w:pPr>
-      <w:hyperlink r:id="rId149">
-        <w:r>
-          <w:rPr>
-            <w:rFonts w:ascii="Times New Roman" w:eastAsia="Times New Roman" w:hAnsi="Times New Roman" w:cs="Times New Roman"/>
-            <w:sz w:val="32"/>
-            <w:szCs w:val="32"/>
-            <w:highlight w:val="yellow"/>
-            <w:u w:val="single"/>
-          </w:rPr>
-          <w:t>http://www.breitbart.com/</w:t>
-        </w:r>
-      </w:hyperlink>
+          <w:t>https://www.commentarymagazine.com/</w:t>
+        </w:r>
+      </w:hyperlink>
+      <w:r>
+        <w:rPr>
+          <w:rFonts w:ascii="Times New Roman" w:eastAsia="Times New Roman" w:hAnsi="Times New Roman" w:cs="Times New Roman" w:hint="eastAsia"/>
+          <w:strike/>
+          <w:sz w:val="32"/>
+          <w:szCs w:val="32"/>
+          <w:u w:val="single"/>
+        </w:rPr>
+        <w:t xml:space="preserve">  NOTHING</w:t>
+      </w:r>
     </w:p>
     <w:p>
       <w:pPr>
@@ -4156,7 +4384,7 @@
             <w:szCs w:val="32"/>
             <w:u w:val="single"/>
           </w:rPr>
-          <w:t>https://www.commentarymagazine.com/</w:t>
+          <w:t>https://www.counterpunch.org/</w:t>
         </w:r>
       </w:hyperlink>
     </w:p>
@@ -4176,9 +4404,10 @@
             <w:rFonts w:ascii="Times New Roman" w:eastAsia="Times New Roman" w:hAnsi="Times New Roman" w:cs="Times New Roman"/>
             <w:sz w:val="32"/>
             <w:szCs w:val="32"/>
-            <w:u w:val="single"/>
-          </w:rPr>
-          <w:t>https://www.counterpunch.org/</w:t>
+            <w:highlight w:val="yellow"/>
+            <w:u w:val="single"/>
+          </w:rPr>
+          <w:t>http://dailycaller.com/</w:t>
         </w:r>
       </w:hyperlink>
     </w:p>
@@ -4198,18 +4427,20 @@
             <w:rFonts w:ascii="Times New Roman" w:eastAsia="Times New Roman" w:hAnsi="Times New Roman" w:cs="Times New Roman"/>
             <w:sz w:val="32"/>
             <w:szCs w:val="32"/>
-            <w:u w:val="single"/>
-          </w:rPr>
-          <w:t>http://dailycaller.com/</w:t>
-        </w:r>
-      </w:hyperlink>
-    </w:p>
-    <w:p>
-      <w:pPr>
-        <w:pStyle w:val="normal"/>
-        <w:rPr>
-          <w:rFonts w:ascii="Times New Roman" w:eastAsia="Times New Roman" w:hAnsi="Times New Roman" w:cs="Times New Roman"/>
-          <w:b/>
+            <w:highlight w:val="yellow"/>
+            <w:u w:val="single"/>
+          </w:rPr>
+          <w:t>http://davidstockmanscontracorner.com/</w:t>
+        </w:r>
+      </w:hyperlink>
+    </w:p>
+    <w:p>
+      <w:pPr>
+        <w:pStyle w:val="normal"/>
+        <w:rPr>
+          <w:rFonts w:ascii="Times New Roman" w:eastAsia="Times New Roman" w:hAnsi="Times New Roman" w:cs="Times New Roman"/>
+          <w:b/>
+          <w:strike/>
           <w:sz w:val="32"/>
           <w:szCs w:val="32"/>
         </w:rPr>
@@ -4218,11 +4449,12 @@
         <w:r>
           <w:rPr>
             <w:rFonts w:ascii="Times New Roman" w:eastAsia="Times New Roman" w:hAnsi="Times New Roman" w:cs="Times New Roman"/>
-            <w:sz w:val="32"/>
-            <w:szCs w:val="32"/>
-            <w:u w:val="single"/>
-          </w:rPr>
-          <w:t>http://davidstockmanscontracorner.com/</w:t>
+            <w:strike/>
+            <w:sz w:val="32"/>
+            <w:szCs w:val="32"/>
+            <w:u w:val="single"/>
+          </w:rPr>
+          <w:t>http://deadlinelive.info/</w:t>
         </w:r>
       </w:hyperlink>
     </w:p>
@@ -4242,18 +4474,20 @@
             <w:rFonts w:ascii="Times New Roman" w:eastAsia="Times New Roman" w:hAnsi="Times New Roman" w:cs="Times New Roman"/>
             <w:sz w:val="32"/>
             <w:szCs w:val="32"/>
-            <w:u w:val="single"/>
-          </w:rPr>
-          <w:t>http://deadlinelive.info/</w:t>
-        </w:r>
-      </w:hyperlink>
-    </w:p>
-    <w:p>
-      <w:pPr>
-        <w:pStyle w:val="normal"/>
-        <w:rPr>
-          <w:rFonts w:ascii="Times New Roman" w:eastAsia="Times New Roman" w:hAnsi="Times New Roman" w:cs="Times New Roman"/>
-          <w:b/>
+            <w:highlight w:val="yellow"/>
+            <w:u w:val="single"/>
+          </w:rPr>
+          <w:t>http://dennismichaellynch.com/</w:t>
+        </w:r>
+      </w:hyperlink>
+    </w:p>
+    <w:p>
+      <w:pPr>
+        <w:pStyle w:val="normal"/>
+        <w:rPr>
+          <w:rFonts w:ascii="Times New Roman" w:eastAsia="Times New Roman" w:hAnsi="Times New Roman" w:cs="Times New Roman"/>
+          <w:b/>
+          <w:strike/>
           <w:sz w:val="32"/>
           <w:szCs w:val="32"/>
         </w:rPr>
@@ -4262,11 +4496,12 @@
         <w:r>
           <w:rPr>
             <w:rFonts w:ascii="Times New Roman" w:eastAsia="Times New Roman" w:hAnsi="Times New Roman" w:cs="Times New Roman"/>
-            <w:sz w:val="32"/>
-            <w:szCs w:val="32"/>
-            <w:u w:val="single"/>
-          </w:rPr>
-          <w:t>http://dennismichaellynch.com/</w:t>
+            <w:strike/>
+            <w:sz w:val="32"/>
+            <w:szCs w:val="32"/>
+            <w:u w:val="single"/>
+          </w:rPr>
+          <w:t>http://drudgereport.com/</w:t>
         </w:r>
       </w:hyperlink>
     </w:p>
@@ -4286,9 +4521,10 @@
             <w:rFonts w:ascii="Times New Roman" w:eastAsia="Times New Roman" w:hAnsi="Times New Roman" w:cs="Times New Roman"/>
             <w:sz w:val="32"/>
             <w:szCs w:val="32"/>
-            <w:u w:val="single"/>
-          </w:rPr>
-          <w:t>http://drudgereport.com/</w:t>
+            <w:highlight w:val="yellow"/>
+            <w:u w:val="single"/>
+          </w:rPr>
+          <w:t>http://www.economicnoise.com/</w:t>
         </w:r>
       </w:hyperlink>
     </w:p>
@@ -4308,18 +4544,20 @@
             <w:rFonts w:ascii="Times New Roman" w:eastAsia="Times New Roman" w:hAnsi="Times New Roman" w:cs="Times New Roman"/>
             <w:sz w:val="32"/>
             <w:szCs w:val="32"/>
-            <w:u w:val="single"/>
-          </w:rPr>
-          <w:t>http://www.economicnoise.com/</w:t>
-        </w:r>
-      </w:hyperlink>
-    </w:p>
-    <w:p>
-      <w:pPr>
-        <w:pStyle w:val="normal"/>
-        <w:rPr>
-          <w:rFonts w:ascii="Times New Roman" w:eastAsia="Times New Roman" w:hAnsi="Times New Roman" w:cs="Times New Roman"/>
-          <w:b/>
+            <w:highlight w:val="yellow"/>
+            <w:u w:val="single"/>
+          </w:rPr>
+          <w:t>https://www.ecowatch.com/</w:t>
+        </w:r>
+      </w:hyperlink>
+    </w:p>
+    <w:p>
+      <w:pPr>
+        <w:pStyle w:val="normal"/>
+        <w:rPr>
+          <w:rFonts w:ascii="Times New Roman" w:eastAsia="Times New Roman" w:hAnsi="Times New Roman" w:cs="Times New Roman"/>
+          <w:b/>
+          <w:strike/>
           <w:sz w:val="32"/>
           <w:szCs w:val="32"/>
         </w:rPr>
@@ -4328,61 +4566,31 @@
         <w:r>
           <w:rPr>
             <w:rFonts w:ascii="Times New Roman" w:eastAsia="Times New Roman" w:hAnsi="Times New Roman" w:cs="Times New Roman"/>
-            <w:sz w:val="32"/>
-            <w:szCs w:val="32"/>
-            <w:u w:val="single"/>
-          </w:rPr>
-          <w:t>https://w</w:t>
-        </w:r>
-        <w:bookmarkStart w:id="0" w:name="_GoBack"/>
-        <w:bookmarkEnd w:id="0"/>
-        <w:r>
-          <w:rPr>
-            <w:rFonts w:ascii="Times New Roman" w:eastAsia="Times New Roman" w:hAnsi="Times New Roman" w:cs="Times New Roman"/>
-            <w:sz w:val="32"/>
-            <w:szCs w:val="32"/>
-            <w:u w:val="single"/>
-          </w:rPr>
-          <w:t>ww.ecowatch.com/</w:t>
-        </w:r>
-      </w:hyperlink>
-    </w:p>
-    <w:p>
-      <w:pPr>
-        <w:pStyle w:val="normal"/>
-        <w:rPr>
-          <w:rFonts w:ascii="Times New Roman" w:eastAsia="Times New Roman" w:hAnsi="Times New Roman" w:cs="Times New Roman"/>
-          <w:b/>
-          <w:sz w:val="32"/>
-          <w:szCs w:val="32"/>
+            <w:strike/>
+            <w:sz w:val="32"/>
+            <w:szCs w:val="32"/>
+            <w:u w:val="single"/>
+          </w:rPr>
+          <w:t>https://www.emptywheel.net/</w:t>
+        </w:r>
+      </w:hyperlink>
+    </w:p>
+    <w:p>
+      <w:pPr>
+        <w:pStyle w:val="normal"/>
+        <w:rPr>
+          <w:rFonts w:ascii="Times New Roman" w:eastAsia="Times New Roman" w:hAnsi="Times New Roman" w:cs="Times New Roman"/>
+          <w:strike/>
+          <w:sz w:val="32"/>
+          <w:szCs w:val="32"/>
+          <w:u w:val="single"/>
         </w:rPr>
       </w:pPr>
       <w:hyperlink r:id="rId159">
         <w:r>
           <w:rPr>
             <w:rFonts w:ascii="Times New Roman" w:eastAsia="Times New Roman" w:hAnsi="Times New Roman" w:cs="Times New Roman"/>
-            <w:sz w:val="32"/>
-            <w:szCs w:val="32"/>
-            <w:u w:val="single"/>
-          </w:rPr>
-          <w:t>https://www.emptywheel.net/</w:t>
-        </w:r>
-      </w:hyperlink>
-    </w:p>
-    <w:p>
-      <w:pPr>
-        <w:pStyle w:val="normal"/>
-        <w:rPr>
-          <w:rFonts w:ascii="Times New Roman" w:eastAsia="Times New Roman" w:hAnsi="Times New Roman" w:cs="Times New Roman"/>
-          <w:sz w:val="32"/>
-          <w:szCs w:val="32"/>
-          <w:u w:val="single"/>
-        </w:rPr>
-      </w:pPr>
-      <w:hyperlink r:id="rId160">
-        <w:r>
-          <w:rPr>
-            <w:rFonts w:ascii="Times New Roman" w:eastAsia="Times New Roman" w:hAnsi="Times New Roman" w:cs="Times New Roman"/>
+            <w:strike/>
             <w:sz w:val="32"/>
             <w:szCs w:val="32"/>
             <w:u w:val="single"/>
@@ -4439,6 +4647,29 @@
           <w:highlight w:val="yellow"/>
         </w:rPr>
       </w:pPr>
+      <w:hyperlink r:id="rId160">
+        <w:r>
+          <w:rPr>
+            <w:rFonts w:ascii="Times New Roman" w:eastAsia="Times New Roman" w:hAnsi="Times New Roman" w:cs="Times New Roman"/>
+            <w:sz w:val="32"/>
+            <w:szCs w:val="32"/>
+            <w:highlight w:val="yellow"/>
+            <w:u w:val="single"/>
+          </w:rPr>
+          <w:t>http://americablog.com/</w:t>
+        </w:r>
+      </w:hyperlink>
+    </w:p>
+    <w:p>
+      <w:pPr>
+        <w:pStyle w:val="normal"/>
+        <w:rPr>
+          <w:rFonts w:ascii="Times New Roman" w:eastAsia="Times New Roman" w:hAnsi="Times New Roman" w:cs="Times New Roman"/>
+          <w:sz w:val="32"/>
+          <w:szCs w:val="32"/>
+          <w:u w:val="single"/>
+        </w:rPr>
+      </w:pPr>
       <w:hyperlink r:id="rId161">
         <w:r>
           <w:rPr>
@@ -4448,38 +4679,64 @@
             <w:highlight w:val="yellow"/>
             <w:u w:val="single"/>
           </w:rPr>
-          <w:t>http://americablog.com/</w:t>
-        </w:r>
-      </w:hyperlink>
-    </w:p>
-    <w:p>
-      <w:pPr>
-        <w:pStyle w:val="normal"/>
-        <w:rPr>
-          <w:rFonts w:ascii="Times New Roman" w:eastAsia="Times New Roman" w:hAnsi="Times New Roman" w:cs="Times New Roman"/>
+          <w:t>http://americanlookout.com/</w:t>
+        </w:r>
+      </w:hyperlink>
+    </w:p>
+    <w:p>
+      <w:pPr>
+        <w:pStyle w:val="normal"/>
+        <w:rPr>
+          <w:rFonts w:ascii="Times New Roman" w:eastAsia="Times New Roman" w:hAnsi="Times New Roman" w:cs="Times New Roman" w:hint="eastAsia"/>
+          <w:b/>
+          <w:sz w:val="32"/>
+          <w:szCs w:val="32"/>
+        </w:rPr>
+      </w:pPr>
+      <w:hyperlink r:id="rId162">
+        <w:r>
+          <w:rPr>
+            <w:rFonts w:ascii="Times New Roman" w:eastAsia="Times New Roman" w:hAnsi="Times New Roman" w:cs="Times New Roman"/>
+            <w:sz w:val="32"/>
+            <w:szCs w:val="32"/>
+            <w:u w:val="single"/>
+          </w:rPr>
+          <w:t>http://www.americanpatriotdaily.com/</w:t>
+        </w:r>
+      </w:hyperlink>
+      <w:r>
+        <w:rPr>
+          <w:rFonts w:ascii="Times New Roman" w:eastAsia="Times New Roman" w:hAnsi="Times New Roman" w:cs="Times New Roman" w:hint="eastAsia"/>
           <w:sz w:val="32"/>
           <w:szCs w:val="32"/>
           <w:u w:val="single"/>
         </w:rPr>
-      </w:pPr>
-      <w:hyperlink r:id="rId162">
-        <w:r>
-          <w:rPr>
-            <w:rFonts w:ascii="Times New Roman" w:eastAsia="Times New Roman" w:hAnsi="Times New Roman" w:cs="Times New Roman"/>
-            <w:sz w:val="32"/>
-            <w:szCs w:val="32"/>
-            <w:highlight w:val="yellow"/>
-            <w:u w:val="single"/>
-          </w:rPr>
-          <w:t>http://americanlookout.com/</w:t>
-        </w:r>
-      </w:hyperlink>
-    </w:p>
-    <w:p>
-      <w:pPr>
-        <w:pStyle w:val="normal"/>
+        <w:t xml:space="preserve">   </w:t>
+      </w:r>
+      <w:r>
         <w:rPr>
           <w:rFonts w:ascii="Times New Roman" w:eastAsia="Times New Roman" w:hAnsi="Times New Roman" w:cs="Times New Roman" w:hint="eastAsia"/>
+          <w:sz w:val="32"/>
+          <w:szCs w:val="32"/>
+          <w:u w:val="single"/>
+        </w:rPr>
+        <w:t xml:space="preserve">format </w:t>
+      </w:r>
+      <w:r>
+        <w:rPr>
+          <w:rFonts w:ascii="Times New Roman" w:eastAsia="Times New Roman" w:hAnsi="Times New Roman" w:cs="Times New Roman" w:hint="eastAsia"/>
+          <w:sz w:val="32"/>
+          <w:szCs w:val="32"/>
+          <w:u w:val="single"/>
+        </w:rPr>
+        <w:t>nothing</w:t>
+      </w:r>
+    </w:p>
+    <w:p>
+      <w:pPr>
+        <w:pStyle w:val="normal"/>
+        <w:rPr>
+          <w:rFonts w:ascii="Times New Roman" w:eastAsia="Times New Roman" w:hAnsi="Times New Roman" w:cs="Times New Roman"/>
           <w:b/>
           <w:sz w:val="32"/>
           <w:szCs w:val="32"/>
@@ -4491,9 +4748,55 @@
             <w:rFonts w:ascii="Times New Roman" w:eastAsia="Times New Roman" w:hAnsi="Times New Roman" w:cs="Times New Roman"/>
             <w:sz w:val="32"/>
             <w:szCs w:val="32"/>
-            <w:u w:val="single"/>
-          </w:rPr>
-          <w:t>http://www.americanpatriotdaily.com/</w:t>
+            <w:highlight w:val="yellow"/>
+            <w:u w:val="single"/>
+          </w:rPr>
+          <w:t>https://www.americasfreedomfighters.com/</w:t>
+        </w:r>
+      </w:hyperlink>
+    </w:p>
+    <w:p>
+      <w:pPr>
+        <w:pStyle w:val="normal"/>
+        <w:rPr>
+          <w:rFonts w:ascii="Times New Roman" w:eastAsia="Times New Roman" w:hAnsi="Times New Roman" w:cs="Times New Roman"/>
+          <w:b/>
+          <w:sz w:val="32"/>
+          <w:szCs w:val="32"/>
+        </w:rPr>
+      </w:pPr>
+      <w:hyperlink r:id="rId164">
+        <w:r>
+          <w:rPr>
+            <w:rFonts w:ascii="Times New Roman" w:eastAsia="Times New Roman" w:hAnsi="Times New Roman" w:cs="Times New Roman"/>
+            <w:sz w:val="32"/>
+            <w:szCs w:val="32"/>
+            <w:highlight w:val="yellow"/>
+            <w:u w:val="single"/>
+          </w:rPr>
+          <w:t>https://ihavethetruth.com/</w:t>
+        </w:r>
+      </w:hyperlink>
+    </w:p>
+    <w:p>
+      <w:pPr>
+        <w:pStyle w:val="normal"/>
+        <w:rPr>
+          <w:rFonts w:ascii="Times New Roman" w:eastAsia="Times New Roman" w:hAnsi="Times New Roman" w:cs="Times New Roman" w:hint="eastAsia"/>
+          <w:b/>
+          <w:sz w:val="32"/>
+          <w:szCs w:val="32"/>
+        </w:rPr>
+      </w:pPr>
+      <w:hyperlink r:id="rId165">
+        <w:r>
+          <w:rPr>
+            <w:rFonts w:ascii="Times New Roman" w:eastAsia="Times New Roman" w:hAnsi="Times New Roman" w:cs="Times New Roman"/>
+            <w:sz w:val="32"/>
+            <w:szCs w:val="32"/>
+            <w:u w:val="single"/>
+          </w:rPr>
+          <w:t>https://endtime.com/</w:t>
         </w:r>
       </w:hyperlink>
       <w:r>
@@ -4516,72 +4819,27 @@
           <w:szCs w:val="32"/>
         </w:rPr>
       </w:pPr>
-      <w:hyperlink r:id="rId164">
-        <w:r>
-          <w:rPr>
-            <w:rFonts w:ascii="Times New Roman" w:eastAsia="Times New Roman" w:hAnsi="Times New Roman" w:cs="Times New Roman"/>
-            <w:sz w:val="32"/>
-            <w:szCs w:val="32"/>
-            <w:highlight w:val="yellow"/>
-            <w:u w:val="single"/>
-          </w:rPr>
-          <w:t>https://www.americasfreedomfighters.com/</w:t>
-        </w:r>
-      </w:hyperlink>
-    </w:p>
-    <w:p>
-      <w:pPr>
-        <w:pStyle w:val="normal"/>
-        <w:rPr>
-          <w:rFonts w:ascii="Times New Roman" w:eastAsia="Times New Roman" w:hAnsi="Times New Roman" w:cs="Times New Roman"/>
-          <w:b/>
-          <w:sz w:val="32"/>
-          <w:szCs w:val="32"/>
-        </w:rPr>
-      </w:pPr>
-      <w:hyperlink r:id="rId165">
-        <w:r>
-          <w:rPr>
-            <w:rFonts w:ascii="Times New Roman" w:eastAsia="Times New Roman" w:hAnsi="Times New Roman" w:cs="Times New Roman"/>
-            <w:sz w:val="32"/>
-            <w:szCs w:val="32"/>
-            <w:highlight w:val="yellow"/>
-            <w:u w:val="single"/>
-          </w:rPr>
-          <w:t>https://ihavethetruth.com/</w:t>
-        </w:r>
-      </w:hyperlink>
-    </w:p>
-    <w:p>
-      <w:pPr>
-        <w:pStyle w:val="normal"/>
-        <w:rPr>
-          <w:rFonts w:ascii="Times New Roman" w:eastAsia="Times New Roman" w:hAnsi="Times New Roman" w:cs="Times New Roman"/>
-          <w:b/>
-          <w:sz w:val="32"/>
-          <w:szCs w:val="32"/>
-        </w:rPr>
-      </w:pPr>
       <w:hyperlink r:id="rId166">
         <w:r>
           <w:rPr>
             <w:rFonts w:ascii="Times New Roman" w:eastAsia="Times New Roman" w:hAnsi="Times New Roman" w:cs="Times New Roman"/>
             <w:sz w:val="32"/>
             <w:szCs w:val="32"/>
-            <w:u w:val="single"/>
-          </w:rPr>
-          <w:t>https://endtime.com/</w:t>
-        </w:r>
-      </w:hyperlink>
-    </w:p>
-    <w:p>
-      <w:pPr>
-        <w:pStyle w:val="normal"/>
-        <w:rPr>
-          <w:rFonts w:ascii="Times New Roman" w:eastAsia="Times New Roman" w:hAnsi="Times New Roman" w:cs="Times New Roman"/>
-          <w:b/>
-          <w:sz w:val="32"/>
-          <w:szCs w:val="32"/>
+            <w:highlight w:val="yellow"/>
+            <w:u w:val="single"/>
+          </w:rPr>
+          <w:t>http://www.patriotchronicle.com/</w:t>
+        </w:r>
+      </w:hyperlink>
+    </w:p>
+    <w:p>
+      <w:pPr>
+        <w:pStyle w:val="normal"/>
+        <w:rPr>
+          <w:rFonts w:ascii="Times New Roman" w:eastAsia="Times New Roman" w:hAnsi="Times New Roman" w:cs="Times New Roman"/>
+          <w:sz w:val="32"/>
+          <w:szCs w:val="32"/>
+          <w:u w:val="single"/>
         </w:rPr>
       </w:pPr>
       <w:hyperlink r:id="rId167">
@@ -4590,20 +4848,21 @@
             <w:rFonts w:ascii="Times New Roman" w:eastAsia="Times New Roman" w:hAnsi="Times New Roman" w:cs="Times New Roman"/>
             <w:sz w:val="32"/>
             <w:szCs w:val="32"/>
-            <w:u w:val="single"/>
-          </w:rPr>
-          <w:t>http://www.patriotchronicle.com/</w:t>
-        </w:r>
-      </w:hyperlink>
-    </w:p>
-    <w:p>
-      <w:pPr>
-        <w:pStyle w:val="normal"/>
-        <w:rPr>
-          <w:rFonts w:ascii="Times New Roman" w:eastAsia="Times New Roman" w:hAnsi="Times New Roman" w:cs="Times New Roman"/>
-          <w:sz w:val="32"/>
-          <w:szCs w:val="32"/>
-          <w:u w:val="single"/>
+            <w:highlight w:val="yellow"/>
+            <w:u w:val="single"/>
+          </w:rPr>
+          <w:t>http://www.lifenews.com/</w:t>
+        </w:r>
+      </w:hyperlink>
+    </w:p>
+    <w:p>
+      <w:pPr>
+        <w:pStyle w:val="normal"/>
+        <w:rPr>
+          <w:rFonts w:ascii="Times New Roman" w:eastAsia="Times New Roman" w:hAnsi="Times New Roman" w:cs="Times New Roman"/>
+          <w:b/>
+          <w:sz w:val="32"/>
+          <w:szCs w:val="32"/>
         </w:rPr>
       </w:pPr>
       <w:hyperlink r:id="rId168">
@@ -4612,18 +4871,20 @@
             <w:rFonts w:ascii="Times New Roman" w:eastAsia="Times New Roman" w:hAnsi="Times New Roman" w:cs="Times New Roman"/>
             <w:sz w:val="32"/>
             <w:szCs w:val="32"/>
-            <w:u w:val="single"/>
-          </w:rPr>
-          <w:t>http://www.lifenews.com/</w:t>
-        </w:r>
-      </w:hyperlink>
-    </w:p>
-    <w:p>
-      <w:pPr>
-        <w:pStyle w:val="normal"/>
-        <w:rPr>
-          <w:rFonts w:ascii="Times New Roman" w:eastAsia="Times New Roman" w:hAnsi="Times New Roman" w:cs="Times New Roman"/>
-          <w:b/>
+            <w:highlight w:val="yellow"/>
+            <w:u w:val="single"/>
+          </w:rPr>
+          <w:t>http://eaglerising.com/</w:t>
+        </w:r>
+      </w:hyperlink>
+    </w:p>
+    <w:p>
+      <w:pPr>
+        <w:pStyle w:val="normal"/>
+        <w:rPr>
+          <w:rFonts w:ascii="Times New Roman" w:eastAsia="Times New Roman" w:hAnsi="Times New Roman" w:cs="Times New Roman"/>
+          <w:b/>
+          <w:strike/>
           <w:sz w:val="32"/>
           <w:szCs w:val="32"/>
         </w:rPr>
@@ -4632,11 +4893,12 @@
         <w:r>
           <w:rPr>
             <w:rFonts w:ascii="Times New Roman" w:eastAsia="Times New Roman" w:hAnsi="Times New Roman" w:cs="Times New Roman"/>
-            <w:sz w:val="32"/>
-            <w:szCs w:val="32"/>
-            <w:u w:val="single"/>
-          </w:rPr>
-          <w:t>http://eaglerising.com/</w:t>
+            <w:strike/>
+            <w:sz w:val="32"/>
+            <w:szCs w:val="32"/>
+            <w:u w:val="single"/>
+          </w:rPr>
+          <w:t>http://extraclubmagazine.com/</w:t>
         </w:r>
       </w:hyperlink>
     </w:p>
@@ -4656,72 +4918,7 @@
             <w:rFonts w:ascii="Times New Roman" w:eastAsia="Times New Roman" w:hAnsi="Times New Roman" w:cs="Times New Roman"/>
             <w:sz w:val="32"/>
             <w:szCs w:val="32"/>
-            <w:u w:val="single"/>
-          </w:rPr>
-          <w:t>https://www.endtime.com/</w:t>
-        </w:r>
-      </w:hyperlink>
-    </w:p>
-    <w:p>
-      <w:pPr>
-        <w:pStyle w:val="normal"/>
-        <w:rPr>
-          <w:rFonts w:ascii="Times New Roman" w:eastAsia="Times New Roman" w:hAnsi="Times New Roman" w:cs="Times New Roman"/>
-          <w:b/>
-          <w:sz w:val="32"/>
-          <w:szCs w:val="32"/>
-        </w:rPr>
-      </w:pPr>
-      <w:hyperlink r:id="rId171">
-        <w:r>
-          <w:rPr>
-            <w:rFonts w:ascii="Times New Roman" w:eastAsia="Times New Roman" w:hAnsi="Times New Roman" w:cs="Times New Roman"/>
-            <w:sz w:val="32"/>
-            <w:szCs w:val="32"/>
-            <w:u w:val="single"/>
-          </w:rPr>
-          <w:t>http://extraclubmagazine.com/</w:t>
-        </w:r>
-      </w:hyperlink>
-    </w:p>
-    <w:p>
-      <w:pPr>
-        <w:pStyle w:val="normal"/>
-        <w:rPr>
-          <w:rFonts w:ascii="Times New Roman" w:eastAsia="Times New Roman" w:hAnsi="Times New Roman" w:cs="Times New Roman"/>
-          <w:b/>
-          <w:sz w:val="32"/>
-          <w:szCs w:val="32"/>
-        </w:rPr>
-      </w:pPr>
-      <w:hyperlink r:id="rId172">
-        <w:r>
-          <w:rPr>
-            <w:rFonts w:ascii="Times New Roman" w:eastAsia="Times New Roman" w:hAnsi="Times New Roman" w:cs="Times New Roman"/>
-            <w:sz w:val="32"/>
-            <w:szCs w:val="32"/>
-            <w:u w:val="single"/>
-          </w:rPr>
-          <w:t>http://www.lifenews.com/</w:t>
-        </w:r>
-      </w:hyperlink>
-    </w:p>
-    <w:p>
-      <w:pPr>
-        <w:pStyle w:val="normal"/>
-        <w:rPr>
-          <w:rFonts w:ascii="Times New Roman" w:eastAsia="Times New Roman" w:hAnsi="Times New Roman" w:cs="Times New Roman"/>
-          <w:b/>
-          <w:sz w:val="32"/>
-          <w:szCs w:val="32"/>
-        </w:rPr>
-      </w:pPr>
-      <w:hyperlink r:id="rId173">
-        <w:r>
-          <w:rPr>
-            <w:rFonts w:ascii="Times New Roman" w:eastAsia="Times New Roman" w:hAnsi="Times New Roman" w:cs="Times New Roman"/>
-            <w:sz w:val="32"/>
-            <w:szCs w:val="32"/>
+            <w:highlight w:val="yellow"/>
             <w:u w:val="single"/>
           </w:rPr>
           <w:t>http://meanlefthook.com/</w:t>
@@ -4769,6 +4966,7 @@
                 <w:rFonts w:ascii="Times New Roman" w:eastAsia="Times New Roman" w:hAnsi="Times New Roman" w:cs="Times New Roman"/>
                 <w:sz w:val="32"/>
                 <w:szCs w:val="32"/>
+                <w:highlight w:val="yellow"/>
                 <w:u w:val="single"/>
               </w:rPr>
               <w:t>http://twitchy.com/</w:t>
@@ -4798,6 +4996,7 @@
                 <w:rFonts w:ascii="Times New Roman" w:eastAsia="Times New Roman" w:hAnsi="Times New Roman" w:cs="Times New Roman"/>
                 <w:sz w:val="32"/>
                 <w:szCs w:val="32"/>
+                <w:highlight w:val="yellow"/>
                 <w:u w:val="single"/>
               </w:rPr>
             </w:pPr>
@@ -4806,6 +5005,7 @@
                 <w:rFonts w:ascii="Times New Roman" w:eastAsia="Times New Roman" w:hAnsi="Times New Roman" w:cs="Times New Roman"/>
                 <w:sz w:val="32"/>
                 <w:szCs w:val="32"/>
+                <w:highlight w:val="yellow"/>
                 <w:u w:val="single"/>
               </w:rPr>
               <w:t>http://www.occupyliberals.com/</w:t>
@@ -4835,6 +5035,7 @@
                 <w:rFonts w:ascii="Times New Roman" w:eastAsia="Times New Roman" w:hAnsi="Times New Roman" w:cs="Times New Roman"/>
                 <w:sz w:val="32"/>
                 <w:szCs w:val="32"/>
+                <w:highlight w:val="yellow"/>
                 <w:u w:val="single"/>
               </w:rPr>
             </w:pPr>
@@ -4843,6 +5044,7 @@
                 <w:rFonts w:ascii="Times New Roman" w:eastAsia="Times New Roman" w:hAnsi="Times New Roman" w:cs="Times New Roman"/>
                 <w:sz w:val="32"/>
                 <w:szCs w:val="32"/>
+                <w:highlight w:val="yellow"/>
                 <w:u w:val="single"/>
               </w:rPr>
               <w:t>https://politicalcult.com/</w:t>
@@ -4872,6 +5074,7 @@
                 <w:rFonts w:ascii="Times New Roman" w:eastAsia="Times New Roman" w:hAnsi="Times New Roman" w:cs="Times New Roman"/>
                 <w:sz w:val="32"/>
                 <w:szCs w:val="32"/>
+                <w:highlight w:val="yellow"/>
                 <w:u w:val="single"/>
               </w:rPr>
             </w:pPr>
@@ -4880,10 +5083,13 @@
                 <w:rFonts w:ascii="Times New Roman" w:eastAsia="Times New Roman" w:hAnsi="Times New Roman" w:cs="Times New Roman"/>
                 <w:sz w:val="32"/>
                 <w:szCs w:val="32"/>
+                <w:highlight w:val="yellow"/>
                 <w:u w:val="single"/>
               </w:rPr>
               <w:t>http://www.qpolitical.com/</w:t>
             </w:r>
+            <w:bookmarkStart w:id="0" w:name="_GoBack"/>
+            <w:bookmarkEnd w:id="0"/>
           </w:p>
         </w:tc>
       </w:tr>
@@ -4909,6 +5115,7 @@
                 <w:rFonts w:ascii="Times New Roman" w:eastAsia="Times New Roman" w:hAnsi="Times New Roman" w:cs="Times New Roman"/>
                 <w:sz w:val="32"/>
                 <w:szCs w:val="32"/>
+                <w:highlight w:val="yellow"/>
                 <w:u w:val="single"/>
               </w:rPr>
             </w:pPr>
@@ -4917,6 +5124,7 @@
                 <w:rFonts w:ascii="Times New Roman" w:eastAsia="Times New Roman" w:hAnsi="Times New Roman" w:cs="Times New Roman"/>
                 <w:sz w:val="32"/>
                 <w:szCs w:val="32"/>
+                <w:highlight w:val="yellow"/>
                 <w:u w:val="single"/>
               </w:rPr>
               <w:t>http://russia-insider.com/en</w:t>
@@ -4946,6 +5154,7 @@
                 <w:rFonts w:ascii="Times New Roman" w:eastAsia="Times New Roman" w:hAnsi="Times New Roman" w:cs="Times New Roman"/>
                 <w:sz w:val="32"/>
                 <w:szCs w:val="32"/>
+                <w:highlight w:val="yellow"/>
                 <w:u w:val="single"/>
               </w:rPr>
             </w:pPr>
@@ -4954,9 +5163,9 @@
                 <w:rFonts w:ascii="Times New Roman" w:eastAsia="Times New Roman" w:hAnsi="Times New Roman" w:cs="Times New Roman"/>
                 <w:sz w:val="32"/>
                 <w:szCs w:val="32"/>
+                <w:highlight w:val="yellow"/>
                 <w:u w:val="single"/>
               </w:rPr>
-              <w:lastRenderedPageBreak/>
               <w:t>http://yournewswire.com/</w:t>
             </w:r>
           </w:p>
@@ -4982,18 +5191,22 @@
               <w:pStyle w:val="normal"/>
               <w:rPr>
                 <w:rFonts w:ascii="Times New Roman" w:eastAsia="Times New Roman" w:hAnsi="Times New Roman" w:cs="Times New Roman"/>
+                <w:strike/>
                 <w:sz w:val="32"/>
                 <w:szCs w:val="32"/>
+                <w:highlight w:val="yellow"/>
                 <w:u w:val="single"/>
               </w:rPr>
             </w:pPr>
             <w:r>
               <w:rPr>
                 <w:rFonts w:ascii="Times New Roman" w:eastAsia="Times New Roman" w:hAnsi="Times New Roman" w:cs="Times New Roman"/>
+                <w:strike/>
                 <w:sz w:val="32"/>
                 <w:szCs w:val="32"/>
                 <w:u w:val="single"/>
               </w:rPr>
+              <w:lastRenderedPageBreak/>
               <w:t>http://yournationnews.com/</w:t>
             </w:r>
           </w:p>
@@ -5072,73 +5285,73 @@
           <w:szCs w:val="32"/>
         </w:rPr>
       </w:pPr>
+      <w:hyperlink r:id="rId171">
+        <w:r>
+          <w:rPr>
+            <w:rFonts w:ascii="Times New Roman" w:eastAsia="Times New Roman" w:hAnsi="Times New Roman" w:cs="Times New Roman"/>
+            <w:sz w:val="32"/>
+            <w:szCs w:val="32"/>
+            <w:u w:val="single"/>
+          </w:rPr>
+          <w:t>https://www.bloomberg.com/europe</w:t>
+        </w:r>
+      </w:hyperlink>
+    </w:p>
+    <w:p>
+      <w:pPr>
+        <w:pStyle w:val="normal"/>
+        <w:rPr>
+          <w:rFonts w:ascii="Times New Roman" w:eastAsia="Times New Roman" w:hAnsi="Times New Roman" w:cs="Times New Roman"/>
+          <w:b/>
+          <w:sz w:val="32"/>
+          <w:szCs w:val="32"/>
+        </w:rPr>
+      </w:pPr>
+      <w:hyperlink r:id="rId172">
+        <w:r>
+          <w:rPr>
+            <w:rFonts w:ascii="Times New Roman" w:eastAsia="Times New Roman" w:hAnsi="Times New Roman" w:cs="Times New Roman"/>
+            <w:sz w:val="32"/>
+            <w:szCs w:val="32"/>
+            <w:u w:val="single"/>
+          </w:rPr>
+          <w:t>http://www.bbc.com/news</w:t>
+        </w:r>
+      </w:hyperlink>
+    </w:p>
+    <w:p>
+      <w:pPr>
+        <w:pStyle w:val="normal"/>
+        <w:rPr>
+          <w:rFonts w:ascii="Times New Roman" w:eastAsia="Times New Roman" w:hAnsi="Times New Roman" w:cs="Times New Roman"/>
+          <w:b/>
+          <w:sz w:val="32"/>
+          <w:szCs w:val="32"/>
+        </w:rPr>
+      </w:pPr>
+      <w:hyperlink r:id="rId173">
+        <w:r>
+          <w:rPr>
+            <w:rFonts w:ascii="Times New Roman" w:eastAsia="Times New Roman" w:hAnsi="Times New Roman" w:cs="Times New Roman"/>
+            <w:sz w:val="32"/>
+            <w:szCs w:val="32"/>
+            <w:u w:val="single"/>
+          </w:rPr>
+          <w:t>http://www.bbc.co.uk/sport</w:t>
+        </w:r>
+      </w:hyperlink>
+    </w:p>
+    <w:p>
+      <w:pPr>
+        <w:pStyle w:val="normal"/>
+        <w:rPr>
+          <w:rFonts w:ascii="Times New Roman" w:eastAsia="Times New Roman" w:hAnsi="Times New Roman" w:cs="Times New Roman"/>
+          <w:b/>
+          <w:sz w:val="32"/>
+          <w:szCs w:val="32"/>
+        </w:rPr>
+      </w:pPr>
       <w:hyperlink r:id="rId174">
-        <w:r>
-          <w:rPr>
-            <w:rFonts w:ascii="Times New Roman" w:eastAsia="Times New Roman" w:hAnsi="Times New Roman" w:cs="Times New Roman"/>
-            <w:sz w:val="32"/>
-            <w:szCs w:val="32"/>
-            <w:u w:val="single"/>
-          </w:rPr>
-          <w:t>https://www.bloomberg.com/europe</w:t>
-        </w:r>
-      </w:hyperlink>
-    </w:p>
-    <w:p>
-      <w:pPr>
-        <w:pStyle w:val="normal"/>
-        <w:rPr>
-          <w:rFonts w:ascii="Times New Roman" w:eastAsia="Times New Roman" w:hAnsi="Times New Roman" w:cs="Times New Roman"/>
-          <w:b/>
-          <w:sz w:val="32"/>
-          <w:szCs w:val="32"/>
-        </w:rPr>
-      </w:pPr>
-      <w:hyperlink r:id="rId175">
-        <w:r>
-          <w:rPr>
-            <w:rFonts w:ascii="Times New Roman" w:eastAsia="Times New Roman" w:hAnsi="Times New Roman" w:cs="Times New Roman"/>
-            <w:sz w:val="32"/>
-            <w:szCs w:val="32"/>
-            <w:u w:val="single"/>
-          </w:rPr>
-          <w:t>http://www.bbc.com/news</w:t>
-        </w:r>
-      </w:hyperlink>
-    </w:p>
-    <w:p>
-      <w:pPr>
-        <w:pStyle w:val="normal"/>
-        <w:rPr>
-          <w:rFonts w:ascii="Times New Roman" w:eastAsia="Times New Roman" w:hAnsi="Times New Roman" w:cs="Times New Roman"/>
-          <w:b/>
-          <w:sz w:val="32"/>
-          <w:szCs w:val="32"/>
-        </w:rPr>
-      </w:pPr>
-      <w:hyperlink r:id="rId176">
-        <w:r>
-          <w:rPr>
-            <w:rFonts w:ascii="Times New Roman" w:eastAsia="Times New Roman" w:hAnsi="Times New Roman" w:cs="Times New Roman"/>
-            <w:sz w:val="32"/>
-            <w:szCs w:val="32"/>
-            <w:u w:val="single"/>
-          </w:rPr>
-          <w:t>http://www.bbc.co.uk/sport</w:t>
-        </w:r>
-      </w:hyperlink>
-    </w:p>
-    <w:p>
-      <w:pPr>
-        <w:pStyle w:val="normal"/>
-        <w:rPr>
-          <w:rFonts w:ascii="Times New Roman" w:eastAsia="Times New Roman" w:hAnsi="Times New Roman" w:cs="Times New Roman"/>
-          <w:b/>
-          <w:sz w:val="32"/>
-          <w:szCs w:val="32"/>
-        </w:rPr>
-      </w:pPr>
-      <w:hyperlink r:id="rId177">
         <w:r>
           <w:rPr>
             <w:rFonts w:ascii="Times New Roman" w:eastAsia="Times New Roman" w:hAnsi="Times New Roman" w:cs="Times New Roman"/>
@@ -5540,7 +5753,6 @@
   <w:style w:type="character" w:default="1" w:styleId="a0">
     <w:name w:val="Default Paragraph Font"/>
     <w:uiPriority w:val="1"/>
-    <w:semiHidden/>
     <w:unhideWhenUsed/>
   </w:style>
   <w:style w:type="table" w:default="1" w:styleId="a1">
@@ -5978,7 +6190,6 @@
   <w:style w:type="character" w:default="1" w:styleId="a0">
     <w:name w:val="Default Paragraph Font"/>
     <w:uiPriority w:val="1"/>
-    <w:semiHidden/>
     <w:unhideWhenUsed/>
   </w:style>
   <w:style w:type="table" w:default="1" w:styleId="a1">

</xml_diff>